<commit_message>
Adding class loader & JVM memory Info Part - 2
</commit_message>
<xml_diff>
--- a/resources/1. JVM Notes.docx
+++ b/resources/1. JVM Notes.docx
@@ -405,15 +405,7 @@
         <w:spacing w:after="0"/>
       </w:pPr>
       <w:r>
-        <w:t xml:space="preserve">&gt; For each class file, JVM will store corresponding information in the method area like Fully Qualified name of class, immediate parent class, Method information, variable information, </w:t>
-      </w:r>
-      <w:proofErr w:type="gramStart"/>
-      <w:r>
-        <w:t>constructors</w:t>
-      </w:r>
-      <w:proofErr w:type="gramEnd"/>
-      <w:r>
-        <w:t xml:space="preserve"> info, modifiers info, constant pool info etc.</w:t>
+        <w:t>&gt; For each class file, JVM will store corresponding information in the method area like Fully Qualified name of class, immediate parent class, Method information, variable information, constructors info, modifiers info, constant pool info etc.</w:t>
       </w:r>
     </w:p>
     <w:p>
@@ -430,31 +422,15 @@
         <w:t>java.lang.Class</w:t>
       </w:r>
       <w:r>
-        <w:t xml:space="preserve"> (object called as Class </w:t>
-      </w:r>
-      <w:proofErr w:type="spellStart"/>
-      <w:r>
-        <w:t>class</w:t>
-      </w:r>
-      <w:proofErr w:type="spellEnd"/>
-      <w:r>
-        <w:t xml:space="preserve"> object).</w:t>
-      </w:r>
-    </w:p>
-    <w:p>
-      <w:pPr>
-        <w:spacing w:after="0"/>
-      </w:pPr>
-      <w:r>
-        <w:t xml:space="preserve">&gt; This Class </w:t>
-      </w:r>
-      <w:proofErr w:type="spellStart"/>
-      <w:r>
-        <w:t>class</w:t>
-      </w:r>
-      <w:proofErr w:type="spellEnd"/>
-      <w:r>
-        <w:t xml:space="preserve"> object can be used by Programmer to get class level information like method info, variable info or constructor info etc.</w:t>
+        <w:t xml:space="preserve"> (object called as Class class object).</w:t>
+      </w:r>
+    </w:p>
+    <w:p>
+      <w:pPr>
+        <w:spacing w:after="0"/>
+      </w:pPr>
+      <w:r>
+        <w:t>&gt; This Class class object can be used by Programmer to get class level information like method info, variable info or constructor info etc.</w:t>
       </w:r>
     </w:p>
     <w:p>
@@ -493,14 +469,7 @@
       </w:pPr>
       <w:r>
         <w:tab/>
-      </w:r>
-      <w:proofErr w:type="gramStart"/>
-      <w:r>
-        <w:t>a</w:t>
-      </w:r>
-      <w:proofErr w:type="gramEnd"/>
-      <w:r>
-        <w:t xml:space="preserve">) </w:t>
+        <w:t xml:space="preserve">a) </w:t>
       </w:r>
       <w:r>
         <w:rPr>
@@ -1022,7 +991,6 @@
       <w:r>
         <w:t xml:space="preserve">&gt; Implemented in Java &amp; corresponding .class file is </w:t>
       </w:r>
-      <w:proofErr w:type="spellStart"/>
       <w:r>
         <w:rPr>
           <w:b/>
@@ -1041,7 +1009,6 @@
         </w:rPr>
         <w:t>ClassLoader.class</w:t>
       </w:r>
-      <w:proofErr w:type="spellEnd"/>
     </w:p>
     <w:p>
       <w:pPr>
@@ -1095,6 +1062,785 @@
           </wp:inline>
         </w:drawing>
       </w:r>
+    </w:p>
+    <w:p>
+      <w:pPr>
+        <w:spacing w:after="0"/>
+      </w:pPr>
+    </w:p>
+    <w:p>
+      <w:pPr>
+        <w:spacing w:after="0"/>
+      </w:pPr>
+    </w:p>
+    <w:p>
+      <w:pPr>
+        <w:spacing w:after="0"/>
+        <w:rPr>
+          <w:b/>
+          <w:sz w:val="28"/>
+          <w:szCs w:val="28"/>
+        </w:rPr>
+      </w:pPr>
+      <w:r>
+        <w:rPr>
+          <w:b/>
+          <w:sz w:val="28"/>
+          <w:szCs w:val="28"/>
+        </w:rPr>
+        <w:lastRenderedPageBreak/>
+        <w:t>Q. How class Loader works?</w:t>
+      </w:r>
+    </w:p>
+    <w:p>
+      <w:pPr>
+        <w:spacing w:after="0"/>
+      </w:pPr>
+      <w:r>
+        <w:t>&gt; Class loader follows Delegation Hierarchy principle(algorithm).</w:t>
+      </w:r>
+    </w:p>
+    <w:p>
+      <w:pPr>
+        <w:spacing w:after="0"/>
+      </w:pPr>
+      <w:r>
+        <w:t>&gt; Whenever JVM come across a particular class, first it will check whether corresponding .class file is already loaded or not.</w:t>
+      </w:r>
+    </w:p>
+    <w:p>
+      <w:pPr>
+        <w:spacing w:after="0"/>
+      </w:pPr>
+      <w:r>
+        <w:tab/>
+      </w:r>
+      <w:r>
+        <w:rPr>
+          <w:b/>
+        </w:rPr>
+        <w:t>IF</w:t>
+      </w:r>
+      <w:r>
+        <w:t xml:space="preserve"> (loaded in method Area) -&gt; JVM will consider the loaded class.</w:t>
+      </w:r>
+    </w:p>
+    <w:p>
+      <w:pPr>
+        <w:spacing w:after="0"/>
+      </w:pPr>
+      <w:r>
+        <w:tab/>
+      </w:r>
+      <w:r>
+        <w:rPr>
+          <w:b/>
+        </w:rPr>
+        <w:t>ELSE</w:t>
+      </w:r>
+      <w:r>
+        <w:t xml:space="preserve"> JVM requests class Loader subsystem to load that particular class</w:t>
+      </w:r>
+    </w:p>
+    <w:p>
+      <w:pPr>
+        <w:spacing w:after="0"/>
+      </w:pPr>
+      <w:r>
+        <w:tab/>
+        <w:t xml:space="preserve">&gt; Class loader subsystem hand over the request to </w:t>
+      </w:r>
+    </w:p>
+    <w:p>
+      <w:pPr>
+        <w:spacing w:after="0"/>
+      </w:pPr>
+      <w:r>
+        <w:tab/>
+      </w:r>
+      <w:r>
+        <w:rPr>
+          <w:b/>
+        </w:rPr>
+        <w:t>Application class loader</w:t>
+      </w:r>
+      <w:r>
+        <w:t xml:space="preserve"> ---- delegates the request to ------ </w:t>
+      </w:r>
+      <w:r>
+        <w:rPr>
+          <w:b/>
+        </w:rPr>
+        <w:t>Extension class loader</w:t>
+      </w:r>
+      <w:r>
+        <w:t xml:space="preserve"> ---- delegates the request to ---</w:t>
+      </w:r>
+      <w:r>
+        <w:tab/>
+      </w:r>
+      <w:r>
+        <w:t>---</w:t>
+      </w:r>
+      <w:r>
+        <w:rPr>
+          <w:b/>
+        </w:rPr>
+        <w:t>Bootstrap class loader</w:t>
+      </w:r>
+      <w:r>
+        <w:t>.</w:t>
+      </w:r>
+    </w:p>
+    <w:p>
+      <w:pPr>
+        <w:spacing w:after="0"/>
+      </w:pPr>
+    </w:p>
+    <w:p>
+      <w:pPr>
+        <w:spacing w:after="0"/>
+      </w:pPr>
+      <w:r>
+        <w:rPr>
+          <w:noProof/>
+        </w:rPr>
+        <w:drawing>
+          <wp:inline distT="0" distB="0" distL="0" distR="0">
+            <wp:extent cx="6035521" cy="2138870"/>
+            <wp:effectExtent l="19050" t="0" r="3329" b="0"/>
+            <wp:docPr id="4" name="Picture 3" descr="java_classloader.png"/>
+            <wp:cNvGraphicFramePr>
+              <a:graphicFrameLocks xmlns:a="http://schemas.openxmlformats.org/drawingml/2006/main" noChangeAspect="1"/>
+            </wp:cNvGraphicFramePr>
+            <a:graphic xmlns:a="http://schemas.openxmlformats.org/drawingml/2006/main">
+              <a:graphicData uri="http://schemas.openxmlformats.org/drawingml/2006/picture">
+                <pic:pic xmlns:pic="http://schemas.openxmlformats.org/drawingml/2006/picture">
+                  <pic:nvPicPr>
+                    <pic:cNvPr id="0" name="java_classloader.png"/>
+                    <pic:cNvPicPr/>
+                  </pic:nvPicPr>
+                  <pic:blipFill>
+                    <a:blip r:embed="rId7"/>
+                    <a:stretch>
+                      <a:fillRect/>
+                    </a:stretch>
+                  </pic:blipFill>
+                  <pic:spPr>
+                    <a:xfrm>
+                      <a:off x="0" y="0"/>
+                      <a:ext cx="6037351" cy="2139519"/>
+                    </a:xfrm>
+                    <a:prstGeom prst="rect">
+                      <a:avLst/>
+                    </a:prstGeom>
+                  </pic:spPr>
+                </pic:pic>
+              </a:graphicData>
+            </a:graphic>
+          </wp:inline>
+        </w:drawing>
+      </w:r>
+    </w:p>
+    <w:p>
+      <w:pPr>
+        <w:spacing w:after="0"/>
+      </w:pPr>
+      <w:r>
+        <w:t>&gt; The Bootstrap class loader will search in bootstrap classpath. If it is found, then corresponding .class file will be loaded by it else the bootstrap class loader will delegate the request to the Extension class loader &amp; so on delegation goes.</w:t>
+      </w:r>
+    </w:p>
+    <w:p>
+      <w:pPr>
+        <w:spacing w:after="0"/>
+      </w:pPr>
+      <w:r>
+        <w:t xml:space="preserve">&gt; If the class is not found in Application class loader, we will get </w:t>
+      </w:r>
+      <w:r>
+        <w:t>runtime exception</w:t>
+      </w:r>
+      <w:r>
+        <w:t xml:space="preserve"> saying </w:t>
+      </w:r>
+      <w:r>
+        <w:rPr>
+          <w:b/>
+        </w:rPr>
+        <w:t>NoClassdefFoundError</w:t>
+      </w:r>
+      <w:r>
+        <w:t xml:space="preserve"> or </w:t>
+      </w:r>
+      <w:r>
+        <w:rPr>
+          <w:b/>
+        </w:rPr>
+        <w:t>ClassNotFoundException</w:t>
+      </w:r>
+      <w:r>
+        <w:t>.</w:t>
+      </w:r>
+    </w:p>
+    <w:p>
+      <w:pPr>
+        <w:spacing w:after="0"/>
+      </w:pPr>
+    </w:p>
+    <w:p>
+      <w:pPr>
+        <w:spacing w:after="0"/>
+        <w:rPr>
+          <w:b/>
+          <w:sz w:val="28"/>
+          <w:szCs w:val="28"/>
+        </w:rPr>
+      </w:pPr>
+      <w:r>
+        <w:rPr>
+          <w:b/>
+          <w:sz w:val="28"/>
+          <w:szCs w:val="28"/>
+        </w:rPr>
+        <w:t>Q. N</w:t>
+      </w:r>
+      <w:r>
+        <w:rPr>
+          <w:b/>
+          <w:sz w:val="28"/>
+          <w:szCs w:val="28"/>
+        </w:rPr>
+        <w:t>eed for customizer class loader</w:t>
+      </w:r>
+      <w:r>
+        <w:rPr>
+          <w:b/>
+          <w:sz w:val="28"/>
+          <w:szCs w:val="28"/>
+        </w:rPr>
+        <w:t>?</w:t>
+      </w:r>
+    </w:p>
+    <w:p>
+      <w:pPr>
+        <w:spacing w:after="0"/>
+      </w:pPr>
+      <w:r>
+        <w:t>&gt; Default class loader will load .class file only once even though we’re using multiple time that class in our program.</w:t>
+      </w:r>
+    </w:p>
+    <w:p>
+      <w:pPr>
+        <w:spacing w:after="0"/>
+      </w:pPr>
+      <w:r>
+        <w:t>After loading .class file, if it is modified outside then default class loader won’t load updated version of class file as it is already available in method area.</w:t>
+      </w:r>
+    </w:p>
+    <w:p>
+      <w:pPr>
+        <w:spacing w:after="0"/>
+      </w:pPr>
+    </w:p>
+    <w:p>
+      <w:pPr>
+        <w:spacing w:after="0"/>
+      </w:pPr>
+      <w:r>
+        <w:t>&gt;To resolve this problem, we can define our customizer class loader.</w:t>
+      </w:r>
+    </w:p>
+    <w:p>
+      <w:pPr>
+        <w:spacing w:after="0"/>
+      </w:pPr>
+      <w:r>
+        <w:t>&gt; The main advantage of Customizer class loader is we can control class loading mechanism based on our requirement.</w:t>
+      </w:r>
+    </w:p>
+    <w:p>
+      <w:pPr>
+        <w:spacing w:after="0"/>
+      </w:pPr>
+      <w:r>
+        <w:t>&gt; To define customizer class loader</w:t>
+      </w:r>
+    </w:p>
+    <w:p>
+      <w:pPr>
+        <w:spacing w:after="0"/>
+      </w:pPr>
+      <w:r>
+        <w:tab/>
+        <w:t xml:space="preserve">-&gt; Extend </w:t>
+      </w:r>
+      <w:r>
+        <w:rPr>
+          <w:b/>
+        </w:rPr>
+        <w:t>java.lang.ClassLoader</w:t>
+      </w:r>
+      <w:r>
+        <w:t xml:space="preserve">  class (base class for all customizer class loader) &amp; override </w:t>
+      </w:r>
+      <w:r>
+        <w:rPr>
+          <w:b/>
+        </w:rPr>
+        <w:t>loadClass</w:t>
+      </w:r>
+      <w:r>
+        <w:t xml:space="preserve"> method.</w:t>
+      </w:r>
+    </w:p>
+    <w:p>
+      <w:pPr>
+        <w:spacing w:after="0"/>
+      </w:pPr>
+    </w:p>
+    <w:p>
+      <w:pPr>
+        <w:spacing w:after="0"/>
+      </w:pPr>
+      <w:r>
+        <w:t>&gt; While designing/developing web servers &amp; application servers usually, we go for customizer classloader to customize class loading mechanism.</w:t>
+      </w:r>
+    </w:p>
+    <w:p>
+      <w:pPr>
+        <w:spacing w:after="0"/>
+      </w:pPr>
+    </w:p>
+    <w:p>
+      <w:pPr>
+        <w:spacing w:after="0"/>
+      </w:pPr>
+    </w:p>
+    <w:p>
+      <w:pPr>
+        <w:spacing w:after="0"/>
+      </w:pPr>
+    </w:p>
+    <w:p>
+      <w:pPr>
+        <w:spacing w:after="0"/>
+      </w:pPr>
+    </w:p>
+    <w:p>
+      <w:pPr>
+        <w:spacing w:after="0"/>
+      </w:pPr>
+    </w:p>
+    <w:p>
+      <w:pPr>
+        <w:spacing w:after="0"/>
+      </w:pPr>
+    </w:p>
+    <w:p>
+      <w:pPr>
+        <w:spacing w:after="0"/>
+      </w:pPr>
+    </w:p>
+    <w:p>
+      <w:pPr>
+        <w:spacing w:after="0"/>
+      </w:pPr>
+    </w:p>
+    <w:p>
+      <w:pPr>
+        <w:spacing w:after="0"/>
+        <w:rPr>
+          <w:b/>
+          <w:sz w:val="28"/>
+          <w:szCs w:val="28"/>
+        </w:rPr>
+      </w:pPr>
+      <w:r>
+        <w:rPr>
+          <w:b/>
+          <w:sz w:val="28"/>
+          <w:szCs w:val="28"/>
+        </w:rPr>
+        <w:lastRenderedPageBreak/>
+        <w:t>Various Memory Areas in JVM</w:t>
+      </w:r>
+    </w:p>
+    <w:p>
+      <w:pPr>
+        <w:spacing w:after="0"/>
+        <w:rPr>
+          <w:b/>
+          <w:sz w:val="28"/>
+          <w:szCs w:val="28"/>
+        </w:rPr>
+      </w:pPr>
+    </w:p>
+    <w:p>
+      <w:pPr>
+        <w:spacing w:after="0"/>
+      </w:pPr>
+      <w:r>
+        <w:t>&gt; Whenever JVM loads &amp; runs a Java program, it needs memory to store several things like bytecode, objects, variables etc.</w:t>
+      </w:r>
+    </w:p>
+    <w:p>
+      <w:pPr>
+        <w:spacing w:after="0"/>
+      </w:pPr>
+      <w:r>
+        <w:t>&gt; Total JVM memory is organized into following 5 categories :-</w:t>
+      </w:r>
+    </w:p>
+    <w:p>
+      <w:pPr>
+        <w:spacing w:after="0"/>
+      </w:pPr>
+      <w:r>
+        <w:tab/>
+        <w:t>1. Method Area</w:t>
+      </w:r>
+    </w:p>
+    <w:p>
+      <w:pPr>
+        <w:spacing w:after="0"/>
+      </w:pPr>
+      <w:r>
+        <w:tab/>
+        <w:t>2. Heap Area</w:t>
+      </w:r>
+    </w:p>
+    <w:p>
+      <w:pPr>
+        <w:spacing w:after="0"/>
+      </w:pPr>
+      <w:r>
+        <w:tab/>
+        <w:t>3. Stack Area</w:t>
+      </w:r>
+    </w:p>
+    <w:p>
+      <w:pPr>
+        <w:spacing w:after="0"/>
+      </w:pPr>
+      <w:r>
+        <w:tab/>
+        <w:t>4. PC Registers</w:t>
+      </w:r>
+    </w:p>
+    <w:p>
+      <w:pPr>
+        <w:spacing w:after="0"/>
+      </w:pPr>
+      <w:r>
+        <w:tab/>
+        <w:t>5. Native Method stacks</w:t>
+      </w:r>
+    </w:p>
+    <w:p>
+      <w:pPr>
+        <w:spacing w:after="0"/>
+      </w:pPr>
+    </w:p>
+    <w:p>
+      <w:pPr>
+        <w:spacing w:after="0"/>
+        <w:rPr>
+          <w:b/>
+        </w:rPr>
+      </w:pPr>
+      <w:r>
+        <w:rPr>
+          <w:b/>
+        </w:rPr>
+        <w:t>1. Method Area</w:t>
+      </w:r>
+    </w:p>
+    <w:p>
+      <w:pPr>
+        <w:spacing w:after="0"/>
+      </w:pPr>
+      <w:r>
+        <w:t>&gt; For every JVM, one method area will be available.</w:t>
+      </w:r>
+    </w:p>
+    <w:p>
+      <w:pPr>
+        <w:spacing w:after="0"/>
+      </w:pPr>
+      <w:r>
+        <w:t>&gt; Method area will be created at the time of JVM startup.</w:t>
+      </w:r>
+    </w:p>
+    <w:p>
+      <w:pPr>
+        <w:spacing w:after="0"/>
+      </w:pPr>
+      <w:r>
+        <w:t>&gt; Inside method area, class level binary data including static variables will be stored.</w:t>
+      </w:r>
+    </w:p>
+    <w:p>
+      <w:pPr>
+        <w:spacing w:after="0"/>
+      </w:pPr>
+      <w:r>
+        <w:t>&gt; Constant pools of a class will be stored inside method area.</w:t>
+      </w:r>
+    </w:p>
+    <w:p>
+      <w:pPr>
+        <w:spacing w:after="0"/>
+      </w:pPr>
+      <w:r>
+        <w:t xml:space="preserve">&gt; Method area can be accessed by multiple threads </w:t>
+      </w:r>
+      <w:r>
+        <w:t>simultaneously;</w:t>
+      </w:r>
+      <w:r>
+        <w:t xml:space="preserve"> hence data stored in the method area is not thread safe</w:t>
+      </w:r>
+      <w:r>
+        <w:t>.</w:t>
+      </w:r>
+    </w:p>
+    <w:p>
+      <w:pPr>
+        <w:spacing w:after="0"/>
+      </w:pPr>
+      <w:r>
+        <w:t>&gt; Method area needs not to be continuous.</w:t>
+      </w:r>
+    </w:p>
+    <w:p>
+      <w:pPr>
+        <w:spacing w:after="0"/>
+      </w:pPr>
+    </w:p>
+    <w:p>
+      <w:pPr>
+        <w:spacing w:after="0"/>
+        <w:rPr>
+          <w:b/>
+        </w:rPr>
+      </w:pPr>
+      <w:r>
+        <w:rPr>
+          <w:b/>
+        </w:rPr>
+        <w:t>2. Heap Area</w:t>
+      </w:r>
+    </w:p>
+    <w:p>
+      <w:pPr>
+        <w:spacing w:after="0"/>
+      </w:pPr>
+      <w:r>
+        <w:t>&gt; For every JVM, one heap area is available.</w:t>
+      </w:r>
+    </w:p>
+    <w:p>
+      <w:pPr>
+        <w:spacing w:after="0"/>
+      </w:pPr>
+      <w:r>
+        <w:t>&gt; Heap area will be created at the time of JVM startup.</w:t>
+      </w:r>
+    </w:p>
+    <w:p>
+      <w:pPr>
+        <w:spacing w:after="0"/>
+      </w:pPr>
+      <w:r>
+        <w:t>&gt; Objects &amp; the corresponding instance variables will be stored in the heap area.</w:t>
+      </w:r>
+    </w:p>
+    <w:p>
+      <w:pPr>
+        <w:spacing w:after="0"/>
+      </w:pPr>
+      <w:r>
+        <w:t>&gt; Every array in Java is object only; hence array also will be stored in the heap area.</w:t>
+      </w:r>
+    </w:p>
+    <w:p>
+      <w:pPr>
+        <w:spacing w:after="0"/>
+      </w:pPr>
+      <w:r>
+        <w:t>&gt; Heap area can be accessed by multiple threads</w:t>
+      </w:r>
+      <w:r>
+        <w:t xml:space="preserve"> </w:t>
+      </w:r>
+      <w:r>
+        <w:t>simultaneously; hence data stored in the method area is not thread safe.</w:t>
+      </w:r>
+    </w:p>
+    <w:p>
+      <w:pPr>
+        <w:spacing w:after="0"/>
+      </w:pPr>
+      <w:r>
+        <w:t>&gt; Heap area needs not to be continuous.</w:t>
+      </w:r>
+    </w:p>
+    <w:p>
+      <w:pPr>
+        <w:spacing w:after="0"/>
+      </w:pPr>
+      <w:r>
+        <w:t>&gt; Heap memory is finite/fixed memory but based on our requirement we can set maximum &amp; minimum heapsize.</w:t>
+      </w:r>
+    </w:p>
+    <w:p>
+      <w:pPr>
+        <w:spacing w:after="0"/>
+      </w:pPr>
+      <w:r>
+        <w:tab/>
+        <w:t>-&gt; We can use the following flags with java command</w:t>
+      </w:r>
+    </w:p>
+    <w:p>
+      <w:pPr>
+        <w:spacing w:after="0"/>
+      </w:pPr>
+      <w:r>
+        <w:tab/>
+        <w:t>a) –</w:t>
+      </w:r>
+      <w:r>
+        <w:rPr>
+          <w:b/>
+        </w:rPr>
+        <w:t>Xmx</w:t>
+      </w:r>
+      <w:r>
+        <w:t xml:space="preserve"> to set maximum heap size.</w:t>
+      </w:r>
+    </w:p>
+    <w:p>
+      <w:pPr>
+        <w:spacing w:after="0"/>
+      </w:pPr>
+      <w:r>
+        <w:tab/>
+      </w:r>
+      <w:r>
+        <w:tab/>
+        <w:t>E.g. java –Xmx512m className</w:t>
+      </w:r>
+    </w:p>
+    <w:p>
+      <w:pPr>
+        <w:spacing w:after="0"/>
+      </w:pPr>
+      <w:r>
+        <w:tab/>
+      </w:r>
+      <w:r>
+        <w:tab/>
+        <w:t>-&gt; This command will set maximum heapsize as 512 mb</w:t>
+      </w:r>
+    </w:p>
+    <w:p>
+      <w:pPr>
+        <w:spacing w:after="0"/>
+      </w:pPr>
+      <w:r>
+        <w:tab/>
+        <w:t>b) –</w:t>
+      </w:r>
+      <w:r>
+        <w:rPr>
+          <w:b/>
+        </w:rPr>
+        <w:t>Xmx</w:t>
+      </w:r>
+      <w:r>
+        <w:t xml:space="preserve"> to set minimum heap size</w:t>
+      </w:r>
+    </w:p>
+    <w:p>
+      <w:pPr>
+        <w:spacing w:after="0"/>
+      </w:pPr>
+      <w:r>
+        <w:tab/>
+      </w:r>
+      <w:r>
+        <w:tab/>
+        <w:t>E.g. java –Xms64m className</w:t>
+      </w:r>
+    </w:p>
+    <w:p>
+      <w:pPr>
+        <w:spacing w:after="0"/>
+      </w:pPr>
+      <w:r>
+        <w:tab/>
+      </w:r>
+      <w:r>
+        <w:tab/>
+        <w:t xml:space="preserve">-&gt; This command will set </w:t>
+      </w:r>
+      <w:r>
+        <w:t>minimum</w:t>
+      </w:r>
+      <w:r>
+        <w:t xml:space="preserve"> heapsize</w:t>
+      </w:r>
+      <w:r>
+        <w:t xml:space="preserve"> (</w:t>
+      </w:r>
+      <w:r>
+        <w:t>total Memory</w:t>
+      </w:r>
+      <w:r>
+        <w:t>)</w:t>
+      </w:r>
+      <w:r>
+        <w:t xml:space="preserve"> as 64 mb</w:t>
+      </w:r>
+    </w:p>
+    <w:p>
+      <w:pPr>
+        <w:spacing w:after="0"/>
+      </w:pPr>
+    </w:p>
+    <w:p>
+      <w:pPr>
+        <w:spacing w:after="0"/>
+        <w:rPr>
+          <w:i/>
+          <w:sz w:val="24"/>
+          <w:szCs w:val="24"/>
+        </w:rPr>
+      </w:pPr>
+      <w:r>
+        <w:rPr>
+          <w:i/>
+          <w:sz w:val="24"/>
+          <w:szCs w:val="24"/>
+        </w:rPr>
+        <w:t>&gt; Refer program for “displaying heap memory statistics”.</w:t>
+      </w:r>
+    </w:p>
+    <w:p>
+      <w:pPr>
+        <w:spacing w:after="0"/>
+        <w:rPr>
+          <w:i/>
+          <w:sz w:val="24"/>
+          <w:szCs w:val="24"/>
+        </w:rPr>
+      </w:pPr>
+    </w:p>
+    <w:p>
+      <w:pPr>
+        <w:spacing w:after="0"/>
+      </w:pPr>
     </w:p>
     <w:sectPr>
       <w:pgSz w:w="12240" w:h="15840"/>

</xml_diff>

<commit_message>
Adding Heap memory statistic program & Complete JVM Architecture
</commit_message>
<xml_diff>
--- a/resources/1. JVM Notes.docx
+++ b/resources/1. JVM Notes.docx
@@ -85,7 +85,16 @@
         <w:spacing w:after="0"/>
       </w:pPr>
       <w:r>
-        <w:t xml:space="preserve">1. Hardware based VM: - It provides several logical systems on the same computer with the strong isolation from each other i.e. on one physical </w:t>
+        <w:t xml:space="preserve">1. </w:t>
+      </w:r>
+      <w:r>
+        <w:rPr>
+          <w:b/>
+        </w:rPr>
+        <w:t>Hardware based VM</w:t>
+      </w:r>
+      <w:r>
+        <w:t xml:space="preserve">: - It provides several logical systems on the same computer with the strong isolation from each other i.e. on one physical </w:t>
       </w:r>
       <w:r>
         <w:t>machine;</w:t>
@@ -132,7 +141,16 @@
         <w:spacing w:after="0"/>
       </w:pPr>
       <w:r>
-        <w:t>2. Application based VM: - These VM machines act as runtime engines to run a particular programming language application.</w:t>
+        <w:t>2</w:t>
+      </w:r>
+      <w:r>
+        <w:rPr>
+          <w:b/>
+        </w:rPr>
+        <w:t>. Application based VM</w:t>
+      </w:r>
+      <w:r>
+        <w:t>: - These VM machines act as runtime engines to run a particular programming language application.</w:t>
       </w:r>
     </w:p>
     <w:p>
@@ -175,32 +193,59 @@
     <w:p>
       <w:pPr>
         <w:spacing w:after="0"/>
-      </w:pPr>
-      <w:r>
-        <w:t>&gt; JVM is a part of JRE (part of JDK)</w:t>
-      </w:r>
-    </w:p>
-    <w:p>
-      <w:pPr>
-        <w:spacing w:after="0"/>
-      </w:pPr>
-    </w:p>
-    <w:p>
-      <w:pPr>
-        <w:spacing w:after="0"/>
-      </w:pPr>
-      <w:r>
-        <w:tab/>
-        <w:t>.class file</w:t>
-      </w:r>
-      <w:r>
-        <w:tab/>
-      </w:r>
-      <w:r>
-        <w:tab/>
-      </w:r>
-      <w:r>
-        <w:tab/>
+        <w:rPr>
+          <w:i/>
+        </w:rPr>
+      </w:pPr>
+      <w:r>
+        <w:t xml:space="preserve">&gt; </w:t>
+      </w:r>
+      <w:r>
+        <w:rPr>
+          <w:i/>
+        </w:rPr>
+        <w:t>JVM is a part of JRE (part of JDK)</w:t>
+      </w:r>
+    </w:p>
+    <w:p>
+      <w:pPr>
+        <w:spacing w:after="0"/>
+      </w:pPr>
+    </w:p>
+    <w:p>
+      <w:pPr>
+        <w:spacing w:after="0"/>
+      </w:pPr>
+      <w:r>
+        <w:tab/>
+      </w:r>
+      <w:r>
+        <w:rPr>
+          <w:b/>
+        </w:rPr>
+        <w:t xml:space="preserve">.class </w:t>
+      </w:r>
+      <w:proofErr w:type="gramStart"/>
+      <w:r>
+        <w:rPr>
+          <w:b/>
+        </w:rPr>
+        <w:t>file</w:t>
+      </w:r>
+      <w:proofErr w:type="gramEnd"/>
+      <w:r>
+        <w:tab/>
+      </w:r>
+      <w:r>
+        <w:tab/>
+      </w:r>
+      <w:r>
+        <w:tab/>
+      </w:r>
+      <w:r>
+        <w:rPr>
+          <w:b/>
+        </w:rPr>
         <w:t>Class Loader Subsystem</w:t>
       </w:r>
     </w:p>
@@ -405,7 +450,15 @@
         <w:spacing w:after="0"/>
       </w:pPr>
       <w:r>
-        <w:t>&gt; For each class file, JVM will store corresponding information in the method area like Fully Qualified name of class, immediate parent class, Method information, variable information, constructors info, modifiers info, constant pool info etc.</w:t>
+        <w:t xml:space="preserve">&gt; For each class file, JVM will store corresponding information in the method area like Fully Qualified name of class, immediate parent class, Method information, variable information, </w:t>
+      </w:r>
+      <w:proofErr w:type="gramStart"/>
+      <w:r>
+        <w:t>constructors</w:t>
+      </w:r>
+      <w:proofErr w:type="gramEnd"/>
+      <w:r>
+        <w:t xml:space="preserve"> info, modifiers info, constant pool info etc.</w:t>
       </w:r>
     </w:p>
     <w:p>
@@ -415,22 +468,40 @@
       <w:r>
         <w:t xml:space="preserve">&gt; After loading .class file, JVM immediately creates an object for that loader class on the heap memory of type </w:t>
       </w:r>
+      <w:proofErr w:type="spellStart"/>
       <w:r>
         <w:rPr>
           <w:b/>
         </w:rPr>
         <w:t>java.lang.Class</w:t>
       </w:r>
-      <w:r>
-        <w:t xml:space="preserve"> (object called as Class class object).</w:t>
-      </w:r>
-    </w:p>
-    <w:p>
-      <w:pPr>
-        <w:spacing w:after="0"/>
-      </w:pPr>
-      <w:r>
-        <w:t>&gt; This Class class object can be used by Programmer to get class level information like method info, variable info or constructor info etc.</w:t>
+      <w:proofErr w:type="spellEnd"/>
+      <w:r>
+        <w:t xml:space="preserve"> (object called as Class </w:t>
+      </w:r>
+      <w:proofErr w:type="spellStart"/>
+      <w:r>
+        <w:t>class</w:t>
+      </w:r>
+      <w:proofErr w:type="spellEnd"/>
+      <w:r>
+        <w:t xml:space="preserve"> object).</w:t>
+      </w:r>
+    </w:p>
+    <w:p>
+      <w:pPr>
+        <w:spacing w:after="0"/>
+      </w:pPr>
+      <w:r>
+        <w:t xml:space="preserve">&gt; This Class </w:t>
+      </w:r>
+      <w:proofErr w:type="spellStart"/>
+      <w:r>
+        <w:t>class</w:t>
+      </w:r>
+      <w:proofErr w:type="spellEnd"/>
+      <w:r>
+        <w:t xml:space="preserve"> object can be used by Programmer to get class level information like method info, variable info or constructor info etc.</w:t>
       </w:r>
     </w:p>
     <w:p>
@@ -469,7 +540,14 @@
       </w:pPr>
       <w:r>
         <w:tab/>
-        <w:t xml:space="preserve">a) </w:t>
+      </w:r>
+      <w:proofErr w:type="gramStart"/>
+      <w:r>
+        <w:t>a</w:t>
+      </w:r>
+      <w:proofErr w:type="gramEnd"/>
+      <w:r>
+        <w:t xml:space="preserve">) </w:t>
       </w:r>
       <w:r>
         <w:rPr>
@@ -511,11 +589,19 @@
         <w:tab/>
         <w:t xml:space="preserve">&gt; If verification fails, then we will get runtime exception saying </w:t>
       </w:r>
-      <w:r>
-        <w:rPr>
-          <w:b/>
-        </w:rPr>
-        <w:t>java.lang.verifyError.</w:t>
+      <w:proofErr w:type="spellStart"/>
+      <w:r>
+        <w:rPr>
+          <w:b/>
+        </w:rPr>
+        <w:t>java.lang.verifyError</w:t>
+      </w:r>
+      <w:proofErr w:type="spellEnd"/>
+      <w:r>
+        <w:rPr>
+          <w:b/>
+        </w:rPr>
+        <w:t>.</w:t>
       </w:r>
     </w:p>
     <w:p>
@@ -696,8 +782,12 @@
       <w:pPr>
         <w:spacing w:after="0"/>
       </w:pPr>
-      <w:r>
-        <w:lastRenderedPageBreak/>
+    </w:p>
+    <w:p>
+      <w:pPr>
+        <w:spacing w:after="0"/>
+      </w:pPr>
+      <w:r>
         <w:t>Note</w:t>
       </w:r>
       <w:r>
@@ -714,17 +804,47 @@
       <w:r>
         <w:t xml:space="preserve">&gt; While loading, linking &amp; initialization if any error occurs, we will get runtime exception saying </w:t>
       </w:r>
+      <w:proofErr w:type="spellStart"/>
       <w:r>
         <w:rPr>
           <w:b/>
         </w:rPr>
         <w:t>java.lang.linkageError</w:t>
       </w:r>
-      <w:r>
-        <w:rPr>
-          <w:b/>
-        </w:rPr>
-        <w:t xml:space="preserve"> (java.lang.verifyError is child of linkageError)</w:t>
+      <w:proofErr w:type="spellEnd"/>
+      <w:r>
+        <w:rPr>
+          <w:b/>
+        </w:rPr>
+        <w:t xml:space="preserve"> (</w:t>
+      </w:r>
+      <w:proofErr w:type="spellStart"/>
+      <w:r>
+        <w:rPr>
+          <w:b/>
+        </w:rPr>
+        <w:t>java.lang.verifyError</w:t>
+      </w:r>
+      <w:proofErr w:type="spellEnd"/>
+      <w:r>
+        <w:rPr>
+          <w:b/>
+        </w:rPr>
+        <w:t xml:space="preserve"> is child of </w:t>
+      </w:r>
+      <w:proofErr w:type="spellStart"/>
+      <w:r>
+        <w:rPr>
+          <w:b/>
+        </w:rPr>
+        <w:t>linkageError</w:t>
+      </w:r>
+      <w:proofErr w:type="spellEnd"/>
+      <w:r>
+        <w:rPr>
+          <w:b/>
+        </w:rPr>
+        <w:t>)</w:t>
       </w:r>
       <w:r>
         <w:rPr>
@@ -803,8 +923,18 @@
     <w:p>
       <w:pPr>
         <w:spacing w:after="0"/>
-      </w:pPr>
-      <w:r>
+        <w:rPr>
+          <w:b/>
+          <w:sz w:val="28"/>
+          <w:szCs w:val="28"/>
+        </w:rPr>
+      </w:pPr>
+      <w:r>
+        <w:rPr>
+          <w:b/>
+          <w:sz w:val="28"/>
+          <w:szCs w:val="28"/>
+        </w:rPr>
         <w:t>Types of Class Loader Subsystem</w:t>
       </w:r>
     </w:p>
@@ -837,10 +967,18 @@
         <w:t xml:space="preserve"> </w:t>
       </w:r>
       <w:r>
-        <w:t>from bootstrap class</w:t>
-      </w:r>
-      <w:r>
-        <w:t>path i.e. JDK -&gt; JRE -&gt; lib -&gt; rt.jar</w:t>
+        <w:t xml:space="preserve">from bootstrap </w:t>
+      </w:r>
+      <w:proofErr w:type="spellStart"/>
+      <w:r>
+        <w:t>class</w:t>
+      </w:r>
+      <w:r>
+        <w:t>path</w:t>
+      </w:r>
+      <w:proofErr w:type="spellEnd"/>
+      <w:r>
+        <w:t xml:space="preserve"> i.e. JDK -&gt; JRE -&gt; lib -&gt; rt.jar</w:t>
       </w:r>
     </w:p>
     <w:p>
@@ -881,7 +1019,15 @@
         <w:t>Extension class loader</w:t>
       </w:r>
       <w:r>
-        <w:t>: - It is the child class of Bootstrap class loader. It is responsible for loading classes from extension classpath i.e.</w:t>
+        <w:t xml:space="preserve">: - It is the child class of Bootstrap class loader. It is responsible for loading classes from extension </w:t>
+      </w:r>
+      <w:proofErr w:type="spellStart"/>
+      <w:r>
+        <w:t>classpath</w:t>
+      </w:r>
+      <w:proofErr w:type="spellEnd"/>
+      <w:r>
+        <w:t xml:space="preserve"> i.e.</w:t>
       </w:r>
       <w:r>
         <w:t xml:space="preserve"> </w:t>
@@ -897,12 +1043,14 @@
       <w:r>
         <w:t xml:space="preserve">&gt; Implemented in Java &amp; corresponding .class file is </w:t>
       </w:r>
+      <w:proofErr w:type="spellStart"/>
       <w:r>
         <w:rPr>
           <w:b/>
         </w:rPr>
         <w:t>sun.misc.Laucher$ExtClassLoader.class</w:t>
       </w:r>
+      <w:proofErr w:type="spellEnd"/>
       <w:r>
         <w:t xml:space="preserve"> </w:t>
       </w:r>
@@ -919,21 +1067,25 @@
       <w:r>
         <w:t xml:space="preserve">Note: If in a class filename $ symbol is present i.e. </w:t>
       </w:r>
+      <w:proofErr w:type="spellStart"/>
       <w:r>
         <w:rPr>
           <w:b/>
         </w:rPr>
         <w:t>ExtClassLoader</w:t>
       </w:r>
+      <w:proofErr w:type="spellEnd"/>
       <w:r>
         <w:t xml:space="preserve"> is an inner class of </w:t>
       </w:r>
+      <w:proofErr w:type="spellStart"/>
       <w:r>
         <w:rPr>
           <w:b/>
         </w:rPr>
         <w:t>Laucher</w:t>
       </w:r>
+      <w:proofErr w:type="spellEnd"/>
       <w:r>
         <w:t xml:space="preserve"> outer class. </w:t>
       </w:r>
@@ -978,7 +1130,23 @@
         <w:t>-</w:t>
       </w:r>
       <w:r>
-        <w:t xml:space="preserve"> It is the child class of Extension class loader. It is responsible to load classes from application classpath (internally uses environment variable classpath).</w:t>
+        <w:t xml:space="preserve"> It is the child class of Extension class loader. It is responsible to load classes from application </w:t>
+      </w:r>
+      <w:proofErr w:type="spellStart"/>
+      <w:r>
+        <w:t>classpath</w:t>
+      </w:r>
+      <w:proofErr w:type="spellEnd"/>
+      <w:r>
+        <w:t xml:space="preserve"> (internally uses environment variable </w:t>
+      </w:r>
+      <w:proofErr w:type="spellStart"/>
+      <w:r>
+        <w:t>classpath</w:t>
+      </w:r>
+      <w:proofErr w:type="spellEnd"/>
+      <w:r>
+        <w:t>).</w:t>
       </w:r>
     </w:p>
     <w:p>
@@ -991,6 +1159,7 @@
       <w:r>
         <w:t xml:space="preserve">&gt; Implemented in Java &amp; corresponding .class file is </w:t>
       </w:r>
+      <w:proofErr w:type="spellStart"/>
       <w:r>
         <w:rPr>
           <w:b/>
@@ -1009,6 +1178,7 @@
         </w:rPr>
         <w:t>ClassLoader.class</w:t>
       </w:r>
+      <w:proofErr w:type="spellEnd"/>
     </w:p>
     <w:p>
       <w:pPr>
@@ -1088,7 +1258,6 @@
           <w:sz w:val="28"/>
           <w:szCs w:val="28"/>
         </w:rPr>
-        <w:lastRenderedPageBreak/>
         <w:t>Q. How class Loader works?</w:t>
       </w:r>
     </w:p>
@@ -1097,7 +1266,15 @@
         <w:spacing w:after="0"/>
       </w:pPr>
       <w:r>
-        <w:t>&gt; Class loader follows Delegation Hierarchy principle(algorithm).</w:t>
+        <w:t xml:space="preserve">&gt; Class loader follows Delegation Hierarchy </w:t>
+      </w:r>
+      <w:proofErr w:type="gramStart"/>
+      <w:r>
+        <w:t>principle(</w:t>
+      </w:r>
+      <w:proofErr w:type="gramEnd"/>
+      <w:r>
+        <w:t>algorithm).</w:t>
       </w:r>
     </w:p>
     <w:p>
@@ -1247,7 +1424,15 @@
         <w:spacing w:after="0"/>
       </w:pPr>
       <w:r>
-        <w:t>&gt; The Bootstrap class loader will search in bootstrap classpath. If it is found, then corresponding .class file will be loaded by it else the bootstrap class loader will delegate the request to the Extension class loader &amp; so on delegation goes.</w:t>
+        <w:t xml:space="preserve">&gt; The Bootstrap class loader will search in bootstrap </w:t>
+      </w:r>
+      <w:proofErr w:type="spellStart"/>
+      <w:r>
+        <w:t>classpath</w:t>
+      </w:r>
+      <w:proofErr w:type="spellEnd"/>
+      <w:r>
+        <w:t>. If it is found, then corresponding .class file will be loaded by it else the bootstrap class loader will delegate the request to the Extension class loader &amp; so on delegation goes.</w:t>
       </w:r>
     </w:p>
     <w:p>
@@ -1263,21 +1448,25 @@
       <w:r>
         <w:t xml:space="preserve"> saying </w:t>
       </w:r>
+      <w:proofErr w:type="spellStart"/>
       <w:r>
         <w:rPr>
           <w:b/>
         </w:rPr>
         <w:t>NoClassdefFoundError</w:t>
       </w:r>
+      <w:proofErr w:type="spellEnd"/>
       <w:r>
         <w:t xml:space="preserve"> or </w:t>
       </w:r>
+      <w:proofErr w:type="spellStart"/>
       <w:r>
         <w:rPr>
           <w:b/>
         </w:rPr>
         <w:t>ClassNotFoundException</w:t>
       </w:r>
+      <w:proofErr w:type="spellEnd"/>
       <w:r>
         <w:t>.</w:t>
       </w:r>
@@ -1374,21 +1563,30 @@
         <w:tab/>
         <w:t xml:space="preserve">-&gt; Extend </w:t>
       </w:r>
+      <w:proofErr w:type="spellStart"/>
+      <w:proofErr w:type="gramStart"/>
       <w:r>
         <w:rPr>
           <w:b/>
         </w:rPr>
         <w:t>java.lang.ClassLoader</w:t>
       </w:r>
-      <w:r>
-        <w:t xml:space="preserve">  class (base class for all customizer class loader) &amp; override </w:t>
-      </w:r>
+      <w:proofErr w:type="spellEnd"/>
+      <w:r>
+        <w:t xml:space="preserve">  class</w:t>
+      </w:r>
+      <w:proofErr w:type="gramEnd"/>
+      <w:r>
+        <w:t xml:space="preserve"> (base class for all customizer class loader) &amp; override </w:t>
+      </w:r>
+      <w:proofErr w:type="spellStart"/>
       <w:r>
         <w:rPr>
           <w:b/>
         </w:rPr>
         <w:t>loadClass</w:t>
       </w:r>
+      <w:proofErr w:type="spellEnd"/>
       <w:r>
         <w:t xml:space="preserve"> method.</w:t>
       </w:r>
@@ -1403,7 +1601,15 @@
         <w:spacing w:after="0"/>
       </w:pPr>
       <w:r>
-        <w:t>&gt; While designing/developing web servers &amp; application servers usually, we go for customizer classloader to customize class loading mechanism.</w:t>
+        <w:t xml:space="preserve">&gt; While designing/developing web servers &amp; application servers usually, we go for customizer </w:t>
+      </w:r>
+      <w:proofErr w:type="spellStart"/>
+      <w:r>
+        <w:t>classloader</w:t>
+      </w:r>
+      <w:proofErr w:type="spellEnd"/>
+      <w:r>
+        <w:t xml:space="preserve"> to customize class loading mechanism.</w:t>
       </w:r>
     </w:p>
     <w:p>
@@ -1461,7 +1667,6 @@
           <w:sz w:val="28"/>
           <w:szCs w:val="28"/>
         </w:rPr>
-        <w:lastRenderedPageBreak/>
         <w:t>Various Memory Areas in JVM</w:t>
       </w:r>
     </w:p>
@@ -1488,7 +1693,15 @@
         <w:spacing w:after="0"/>
       </w:pPr>
       <w:r>
-        <w:t>&gt; Total JVM memory is organized into following 5 categories :-</w:t>
+        <w:t xml:space="preserve">&gt; Total JVM memory is organized into following 5 </w:t>
+      </w:r>
+      <w:proofErr w:type="gramStart"/>
+      <w:r>
+        <w:t>categories :</w:t>
+      </w:r>
+      <w:proofErr w:type="gramEnd"/>
+      <w:r>
+        <w:t>-</w:t>
       </w:r>
     </w:p>
     <w:p>
@@ -1690,7 +1903,15 @@
         <w:spacing w:after="0"/>
       </w:pPr>
       <w:r>
-        <w:t>&gt; Heap memory is finite/fixed memory but based on our requirement we can set maximum &amp; minimum heapsize.</w:t>
+        <w:t xml:space="preserve">&gt; Heap memory is finite/fixed memory but based on our requirement we can set maximum &amp; minimum </w:t>
+      </w:r>
+      <w:proofErr w:type="spellStart"/>
+      <w:r>
+        <w:t>heapsize</w:t>
+      </w:r>
+      <w:proofErr w:type="spellEnd"/>
+      <w:r>
+        <w:t>.</w:t>
       </w:r>
     </w:p>
     <w:p>
@@ -1708,14 +1929,23 @@
       </w:pPr>
       <w:r>
         <w:tab/>
-        <w:t>a) –</w:t>
-      </w:r>
+      </w:r>
+      <w:proofErr w:type="gramStart"/>
+      <w:r>
+        <w:t>a</w:t>
+      </w:r>
+      <w:proofErr w:type="gramEnd"/>
+      <w:r>
+        <w:t>) –</w:t>
+      </w:r>
+      <w:proofErr w:type="spellStart"/>
       <w:r>
         <w:rPr>
           <w:b/>
         </w:rPr>
         <w:t>Xmx</w:t>
       </w:r>
+      <w:proofErr w:type="spellEnd"/>
       <w:r>
         <w:t xml:space="preserve"> to set maximum heap size.</w:t>
       </w:r>
@@ -1729,20 +1959,38 @@
       </w:r>
       <w:r>
         <w:tab/>
-        <w:t>E.g. java –Xmx512m className</w:t>
-      </w:r>
-    </w:p>
-    <w:p>
-      <w:pPr>
-        <w:spacing w:after="0"/>
-      </w:pPr>
-      <w:r>
-        <w:tab/>
-      </w:r>
-      <w:r>
-        <w:tab/>
-        <w:t>-&gt; This command will set maximum heapsize as 512 mb</w:t>
-      </w:r>
+        <w:t xml:space="preserve">E.g. java –Xmx512m </w:t>
+      </w:r>
+      <w:proofErr w:type="spellStart"/>
+      <w:r>
+        <w:t>className</w:t>
+      </w:r>
+      <w:proofErr w:type="spellEnd"/>
+    </w:p>
+    <w:p>
+      <w:pPr>
+        <w:spacing w:after="0"/>
+      </w:pPr>
+      <w:r>
+        <w:tab/>
+      </w:r>
+      <w:r>
+        <w:tab/>
+        <w:t xml:space="preserve">-&gt; This command will set maximum </w:t>
+      </w:r>
+      <w:proofErr w:type="spellStart"/>
+      <w:r>
+        <w:t>heapsize</w:t>
+      </w:r>
+      <w:proofErr w:type="spellEnd"/>
+      <w:r>
+        <w:t xml:space="preserve"> as 512 </w:t>
+      </w:r>
+      <w:proofErr w:type="spellStart"/>
+      <w:r>
+        <w:t>mb</w:t>
+      </w:r>
+      <w:proofErr w:type="spellEnd"/>
     </w:p>
     <w:p>
       <w:pPr>
@@ -1752,12 +2000,14 @@
         <w:tab/>
         <w:t>b) –</w:t>
       </w:r>
+      <w:proofErr w:type="spellStart"/>
       <w:r>
         <w:rPr>
           <w:b/>
         </w:rPr>
         <w:t>Xmx</w:t>
       </w:r>
+      <w:proofErr w:type="spellEnd"/>
       <w:r>
         <w:t xml:space="preserve"> to set minimum heap size</w:t>
       </w:r>
@@ -1771,8 +2021,13 @@
       </w:r>
       <w:r>
         <w:tab/>
-        <w:t>E.g. java –Xms64m className</w:t>
-      </w:r>
+        <w:t xml:space="preserve">E.g. java –Xms64m </w:t>
+      </w:r>
+      <w:proofErr w:type="spellStart"/>
+      <w:r>
+        <w:t>className</w:t>
+      </w:r>
+      <w:proofErr w:type="spellEnd"/>
     </w:p>
     <w:p>
       <w:pPr>
@@ -1789,8 +2044,13 @@
         <w:t>minimum</w:t>
       </w:r>
       <w:r>
-        <w:t xml:space="preserve"> heapsize</w:t>
-      </w:r>
+        <w:t xml:space="preserve"> </w:t>
+      </w:r>
+      <w:proofErr w:type="spellStart"/>
+      <w:r>
+        <w:t>heapsize</w:t>
+      </w:r>
+      <w:proofErr w:type="spellEnd"/>
       <w:r>
         <w:t xml:space="preserve"> (</w:t>
       </w:r>
@@ -1801,7 +2061,71 @@
         <w:t>)</w:t>
       </w:r>
       <w:r>
-        <w:t xml:space="preserve"> as 64 mb</w:t>
+        <w:t xml:space="preserve"> as 64 </w:t>
+      </w:r>
+      <w:proofErr w:type="spellStart"/>
+      <w:r>
+        <w:t>mb</w:t>
+      </w:r>
+      <w:proofErr w:type="spellEnd"/>
+    </w:p>
+    <w:p>
+      <w:pPr>
+        <w:spacing w:after="0"/>
+      </w:pPr>
+    </w:p>
+    <w:p>
+      <w:pPr>
+        <w:spacing w:after="0"/>
+      </w:pPr>
+      <w:r>
+        <w:rPr>
+          <w:b/>
+        </w:rPr>
+        <w:t>Note</w:t>
+      </w:r>
+      <w:r>
+        <w:t xml:space="preserve">: A java application can communicate with JVM by using </w:t>
+      </w:r>
+      <w:r>
+        <w:rPr>
+          <w:b/>
+        </w:rPr>
+        <w:t>Runtime</w:t>
+      </w:r>
+      <w:r>
+        <w:t xml:space="preserve"> class object. Runtime class is present in </w:t>
+      </w:r>
+      <w:proofErr w:type="spellStart"/>
+      <w:r>
+        <w:t>java.lang</w:t>
+      </w:r>
+      <w:proofErr w:type="spellEnd"/>
+      <w:r>
+        <w:t xml:space="preserve"> package &amp; it is a singleton class. We can create a Runtime object </w:t>
+      </w:r>
+    </w:p>
+    <w:p>
+      <w:pPr>
+        <w:spacing w:after="0"/>
+      </w:pPr>
+      <w:r>
+        <w:tab/>
+      </w:r>
+      <w:r>
+        <w:tab/>
+      </w:r>
+      <w:r>
+        <w:tab/>
+        <w:t xml:space="preserve">Runtime r = </w:t>
+      </w:r>
+      <w:proofErr w:type="spellStart"/>
+      <w:r>
+        <w:t>Runtime.getRuntime</w:t>
+      </w:r>
+      <w:proofErr w:type="spellEnd"/>
+      <w:r>
+        <w:t xml:space="preserve"> ();</w:t>
       </w:r>
     </w:p>
     <w:p>
@@ -1824,22 +2148,3451 @@
           <w:sz w:val="24"/>
           <w:szCs w:val="24"/>
         </w:rPr>
-        <w:t>&gt; Refer program for “displaying heap memory statistics”.</w:t>
-      </w:r>
-    </w:p>
-    <w:p>
-      <w:pPr>
-        <w:spacing w:after="0"/>
+        <w:t>&gt; Refer program for “displaying heap memory statistics”</w:t>
+      </w:r>
+      <w:r>
         <w:rPr>
           <w:i/>
           <w:sz w:val="24"/>
           <w:szCs w:val="24"/>
         </w:rPr>
-      </w:pPr>
-    </w:p>
-    <w:p>
-      <w:pPr>
-        <w:spacing w:after="0"/>
+        <w:t xml:space="preserve"> by using Runtime class object</w:t>
+      </w:r>
+      <w:r>
+        <w:rPr>
+          <w:i/>
+          <w:sz w:val="24"/>
+          <w:szCs w:val="24"/>
+        </w:rPr>
+        <w:t>.</w:t>
+      </w:r>
+    </w:p>
+    <w:p>
+      <w:pPr>
+        <w:spacing w:after="0"/>
+        <w:rPr>
+          <w:sz w:val="24"/>
+          <w:szCs w:val="24"/>
+        </w:rPr>
+      </w:pPr>
+    </w:p>
+    <w:p>
+      <w:pPr>
+        <w:spacing w:after="0"/>
+        <w:rPr>
+          <w:b/>
+        </w:rPr>
+      </w:pPr>
+    </w:p>
+    <w:p>
+      <w:pPr>
+        <w:spacing w:after="0"/>
+        <w:rPr>
+          <w:b/>
+        </w:rPr>
+      </w:pPr>
+    </w:p>
+    <w:p>
+      <w:pPr>
+        <w:spacing w:after="0"/>
+        <w:rPr>
+          <w:b/>
+        </w:rPr>
+      </w:pPr>
+      <w:r>
+        <w:rPr>
+          <w:b/>
+        </w:rPr>
+        <w:lastRenderedPageBreak/>
+        <w:t>3. Stack memory</w:t>
+      </w:r>
+    </w:p>
+    <w:p>
+      <w:pPr>
+        <w:spacing w:after="0"/>
+      </w:pPr>
+      <w:r>
+        <w:t>&gt; For every thread, JVM will create a separate stack at the time of thread creation.</w:t>
+      </w:r>
+    </w:p>
+    <w:p>
+      <w:pPr>
+        <w:spacing w:after="0"/>
+      </w:pPr>
+      <w:r>
+        <w:t>&gt; Each &amp; every method calls performed by the thread will be stored in the stack including local variables too.</w:t>
+      </w:r>
+    </w:p>
+    <w:p>
+      <w:pPr>
+        <w:spacing w:after="0"/>
+      </w:pPr>
+      <w:r>
+        <w:t>&gt; After completing a method, the corresponding entry from the stack will be removed. After completing all method calls, the stack will become empty &amp; that empty stack will be destroyed by the JVM just before terminating the thread.</w:t>
+      </w:r>
+    </w:p>
+    <w:p>
+      <w:pPr>
+        <w:spacing w:after="0"/>
+      </w:pPr>
+      <w:r>
+        <w:t>&gt; Each entry in the stack is called stack frame or Activation record.</w:t>
+      </w:r>
+    </w:p>
+    <w:p>
+      <w:pPr>
+        <w:spacing w:after="0"/>
+      </w:pPr>
+      <w:r>
+        <w:t xml:space="preserve">&gt; The data stored in the stack is available only for the corresponding thread &amp; not available to the remaining threads. Hence this data is </w:t>
+      </w:r>
+      <w:proofErr w:type="gramStart"/>
+      <w:r>
+        <w:t>thread</w:t>
+      </w:r>
+      <w:proofErr w:type="gramEnd"/>
+      <w:r>
+        <w:t xml:space="preserve"> safe.</w:t>
+      </w:r>
+    </w:p>
+    <w:p>
+      <w:pPr>
+        <w:spacing w:after="0"/>
+      </w:pPr>
+    </w:p>
+    <w:p>
+      <w:pPr>
+        <w:spacing w:after="0"/>
+        <w:jc w:val="center"/>
+      </w:pPr>
+      <w:r>
+        <w:rPr>
+          <w:noProof/>
+        </w:rPr>
+        <w:drawing>
+          <wp:inline distT="0" distB="0" distL="0" distR="0">
+            <wp:extent cx="3682939" cy="2583402"/>
+            <wp:effectExtent l="19050" t="0" r="0" b="0"/>
+            <wp:docPr id="5" name="Picture 4" descr="download.jpg"/>
+            <wp:cNvGraphicFramePr>
+              <a:graphicFrameLocks xmlns:a="http://schemas.openxmlformats.org/drawingml/2006/main" noChangeAspect="1"/>
+            </wp:cNvGraphicFramePr>
+            <a:graphic xmlns:a="http://schemas.openxmlformats.org/drawingml/2006/main">
+              <a:graphicData uri="http://schemas.openxmlformats.org/drawingml/2006/picture">
+                <pic:pic xmlns:pic="http://schemas.openxmlformats.org/drawingml/2006/picture">
+                  <pic:nvPicPr>
+                    <pic:cNvPr id="0" name="download.jpg"/>
+                    <pic:cNvPicPr/>
+                  </pic:nvPicPr>
+                  <pic:blipFill>
+                    <a:blip r:embed="rId8"/>
+                    <a:stretch>
+                      <a:fillRect/>
+                    </a:stretch>
+                  </pic:blipFill>
+                  <pic:spPr>
+                    <a:xfrm>
+                      <a:off x="0" y="0"/>
+                      <a:ext cx="3695674" cy="2592335"/>
+                    </a:xfrm>
+                    <a:prstGeom prst="rect">
+                      <a:avLst/>
+                    </a:prstGeom>
+                  </pic:spPr>
+                </pic:pic>
+              </a:graphicData>
+            </a:graphic>
+          </wp:inline>
+        </w:drawing>
+      </w:r>
+    </w:p>
+    <w:p>
+      <w:pPr>
+        <w:spacing w:after="0"/>
+      </w:pPr>
+      <w:r>
+        <w:tab/>
+      </w:r>
+      <w:r>
+        <w:tab/>
+      </w:r>
+      <w:r>
+        <w:tab/>
+      </w:r>
+      <w:r>
+        <w:tab/>
+      </w:r>
+      <w:r>
+        <w:tab/>
+      </w:r>
+      <w:r>
+        <w:tab/>
+      </w:r>
+      <w:proofErr w:type="gramStart"/>
+      <w:r>
+        <w:t>Fig :</w:t>
+      </w:r>
+      <w:proofErr w:type="gramEnd"/>
+      <w:r>
+        <w:t xml:space="preserve"> Stack Memory</w:t>
+      </w:r>
+    </w:p>
+    <w:p>
+      <w:pPr>
+        <w:spacing w:after="0"/>
+        <w:rPr>
+          <w:b/>
+        </w:rPr>
+      </w:pPr>
+      <w:r>
+        <w:t xml:space="preserve">&gt; </w:t>
+      </w:r>
+      <w:r>
+        <w:rPr>
+          <w:b/>
+        </w:rPr>
+        <w:t>Stack Frame also called Activation Record.</w:t>
+      </w:r>
+    </w:p>
+    <w:p>
+      <w:pPr>
+        <w:spacing w:after="0"/>
+      </w:pPr>
+      <w:r>
+        <w:t>&gt;</w:t>
+      </w:r>
+      <w:r>
+        <w:t xml:space="preserve"> Each activation Record contains 3 parts</w:t>
+      </w:r>
+    </w:p>
+    <w:tbl>
+      <w:tblPr>
+        <w:tblStyle w:val="TableGrid"/>
+        <w:tblW w:w="0" w:type="auto"/>
+        <w:jc w:val="center"/>
+        <w:tblLook w:val="04A0"/>
+      </w:tblPr>
+      <w:tblGrid>
+        <w:gridCol w:w="2629"/>
+      </w:tblGrid>
+      <w:tr>
+        <w:trPr>
+          <w:trHeight w:val="863"/>
+          <w:jc w:val="center"/>
+        </w:trPr>
+        <w:tc>
+          <w:tcPr>
+            <w:tcW w:w="2629" w:type="dxa"/>
+          </w:tcPr>
+          <w:p/>
+          <w:p>
+            <w:pPr>
+              <w:jc w:val="center"/>
+            </w:pPr>
+            <w:r>
+              <w:t>Local Variable Array</w:t>
+            </w:r>
+          </w:p>
+        </w:tc>
+      </w:tr>
+      <w:tr>
+        <w:trPr>
+          <w:trHeight w:val="719"/>
+          <w:jc w:val="center"/>
+        </w:trPr>
+        <w:tc>
+          <w:tcPr>
+            <w:tcW w:w="2629" w:type="dxa"/>
+          </w:tcPr>
+          <w:p>
+            <w:pPr>
+              <w:jc w:val="center"/>
+            </w:pPr>
+          </w:p>
+          <w:p>
+            <w:pPr>
+              <w:jc w:val="center"/>
+            </w:pPr>
+            <w:r>
+              <w:t>Operand Stack</w:t>
+            </w:r>
+          </w:p>
+        </w:tc>
+      </w:tr>
+      <w:tr>
+        <w:trPr>
+          <w:trHeight w:val="953"/>
+          <w:jc w:val="center"/>
+        </w:trPr>
+        <w:tc>
+          <w:tcPr>
+            <w:tcW w:w="2629" w:type="dxa"/>
+          </w:tcPr>
+          <w:p/>
+          <w:p>
+            <w:pPr>
+              <w:jc w:val="center"/>
+            </w:pPr>
+            <w:r>
+              <w:t>Frame Data</w:t>
+            </w:r>
+          </w:p>
+        </w:tc>
+      </w:tr>
+    </w:tbl>
+    <w:p>
+      <w:pPr>
+        <w:spacing w:after="0"/>
+      </w:pPr>
+      <w:r>
+        <w:tab/>
+      </w:r>
+      <w:r>
+        <w:tab/>
+      </w:r>
+      <w:r>
+        <w:tab/>
+      </w:r>
+      <w:r>
+        <w:tab/>
+      </w:r>
+      <w:r>
+        <w:tab/>
+      </w:r>
+    </w:p>
+    <w:p>
+      <w:pPr>
+        <w:spacing w:after="0"/>
+      </w:pPr>
+      <w:r>
+        <w:tab/>
+      </w:r>
+      <w:r>
+        <w:tab/>
+      </w:r>
+      <w:r>
+        <w:tab/>
+      </w:r>
+      <w:r>
+        <w:tab/>
+      </w:r>
+      <w:r>
+        <w:tab/>
+        <w:t>Fig: Stack Frame/Activation Record</w:t>
+      </w:r>
+    </w:p>
+    <w:p>
+      <w:pPr>
+        <w:spacing w:after="0"/>
+        <w:rPr>
+          <w:b/>
+        </w:rPr>
+      </w:pPr>
+      <w:r>
+        <w:tab/>
+      </w:r>
+      <w:r>
+        <w:rPr>
+          <w:b/>
+        </w:rPr>
+        <w:t>a) Local Variable Array</w:t>
+      </w:r>
+    </w:p>
+    <w:p>
+      <w:pPr>
+        <w:spacing w:after="0"/>
+      </w:pPr>
+      <w:r>
+        <w:tab/>
+        <w:t>&gt; It contains all the parameters &amp; local variables of the method.</w:t>
+      </w:r>
+    </w:p>
+    <w:p>
+      <w:pPr>
+        <w:spacing w:after="0"/>
+      </w:pPr>
+      <w:r>
+        <w:tab/>
+        <w:t>&gt; Each slot in the array is of 4 bytes.</w:t>
+      </w:r>
+    </w:p>
+    <w:p>
+      <w:pPr>
+        <w:spacing w:after="0"/>
+      </w:pPr>
+      <w:r>
+        <w:tab/>
+        <w:t xml:space="preserve">&gt; Values of type </w:t>
+      </w:r>
+      <w:proofErr w:type="spellStart"/>
+      <w:r>
+        <w:t>int</w:t>
+      </w:r>
+      <w:proofErr w:type="spellEnd"/>
+      <w:r>
+        <w:t>, float &amp; reference occupy 1 entry/slot in the array.</w:t>
+      </w:r>
+    </w:p>
+    <w:p>
+      <w:pPr>
+        <w:spacing w:after="0"/>
+      </w:pPr>
+      <w:r>
+        <w:tab/>
+        <w:t>&gt; Values of double, long occupy 2 consecutive entries in the array.</w:t>
+      </w:r>
+    </w:p>
+    <w:p>
+      <w:pPr>
+        <w:spacing w:after="0"/>
+      </w:pPr>
+      <w:r>
+        <w:tab/>
+        <w:t xml:space="preserve">&gt; Byte, short &amp; char values will be converted to </w:t>
+      </w:r>
+      <w:proofErr w:type="spellStart"/>
+      <w:r>
+        <w:t>int</w:t>
+      </w:r>
+      <w:proofErr w:type="spellEnd"/>
+      <w:r>
+        <w:t xml:space="preserve"> type before storing &amp; occupy 1 slot.</w:t>
+      </w:r>
+    </w:p>
+    <w:p>
+      <w:pPr>
+        <w:spacing w:after="0"/>
+      </w:pPr>
+      <w:r>
+        <w:tab/>
+        <w:t xml:space="preserve">&gt; But the way of storing Boolean values is varied from JVM to JVM. But most of the JVM follow 1 slot for </w:t>
+      </w:r>
+      <w:r>
+        <w:tab/>
+        <w:t>Boolean values.</w:t>
+      </w:r>
+    </w:p>
+    <w:p>
+      <w:pPr>
+        <w:spacing w:after="0"/>
+      </w:pPr>
+      <w:r>
+        <w:tab/>
+      </w:r>
+    </w:p>
+    <w:p>
+      <w:pPr>
+        <w:spacing w:after="0"/>
+      </w:pPr>
+    </w:p>
+    <w:p>
+      <w:pPr>
+        <w:spacing w:after="0"/>
+      </w:pPr>
+    </w:p>
+    <w:p>
+      <w:pPr>
+        <w:spacing w:after="0"/>
+      </w:pPr>
+      <w:r>
+        <w:lastRenderedPageBreak/>
+        <w:tab/>
+      </w:r>
+      <w:proofErr w:type="gramStart"/>
+      <w:r>
+        <w:t>E.g.</w:t>
+      </w:r>
+      <w:proofErr w:type="gramEnd"/>
+      <w:r>
+        <w:t xml:space="preserve"> </w:t>
+      </w:r>
+    </w:p>
+    <w:p>
+      <w:pPr>
+        <w:spacing w:after="0"/>
+      </w:pPr>
+      <w:r>
+        <w:tab/>
+      </w:r>
+      <w:r>
+        <w:tab/>
+        <w:t>public void method1</w:t>
+      </w:r>
+      <w:r>
+        <w:t xml:space="preserve"> </w:t>
+      </w:r>
+      <w:r>
+        <w:t>(</w:t>
+      </w:r>
+      <w:proofErr w:type="spellStart"/>
+      <w:r>
+        <w:t>int</w:t>
+      </w:r>
+      <w:proofErr w:type="spellEnd"/>
+      <w:r>
+        <w:t xml:space="preserve"> </w:t>
+      </w:r>
+      <w:proofErr w:type="spellStart"/>
+      <w:r>
+        <w:t>i</w:t>
+      </w:r>
+      <w:proofErr w:type="spellEnd"/>
+      <w:r>
+        <w:t>, double d, Object o, float f) {</w:t>
+      </w:r>
+    </w:p>
+    <w:p>
+      <w:pPr>
+        <w:spacing w:after="0"/>
+      </w:pPr>
+      <w:r>
+        <w:tab/>
+      </w:r>
+      <w:r>
+        <w:tab/>
+      </w:r>
+      <w:r>
+        <w:tab/>
+        <w:t>long x;</w:t>
+      </w:r>
+    </w:p>
+    <w:p>
+      <w:pPr>
+        <w:spacing w:after="0"/>
+      </w:pPr>
+      <w:r>
+        <w:tab/>
+      </w:r>
+      <w:r>
+        <w:tab/>
+      </w:r>
+      <w:r>
+        <w:tab/>
+        <w:t>…..</w:t>
+      </w:r>
+    </w:p>
+    <w:p>
+      <w:pPr>
+        <w:spacing w:after="0"/>
+      </w:pPr>
+      <w:r>
+        <w:tab/>
+      </w:r>
+      <w:r>
+        <w:tab/>
+        <w:t>}</w:t>
+      </w:r>
+    </w:p>
+    <w:tbl>
+      <w:tblPr>
+        <w:tblStyle w:val="TableGrid"/>
+        <w:tblpPr w:leftFromText="180" w:rightFromText="180" w:vertAnchor="text" w:horzAnchor="margin" w:tblpXSpec="center" w:tblpY="160"/>
+        <w:tblW w:w="0" w:type="auto"/>
+        <w:tblLook w:val="04A0"/>
+      </w:tblPr>
+      <w:tblGrid>
+        <w:gridCol w:w="637"/>
+        <w:gridCol w:w="637"/>
+        <w:gridCol w:w="637"/>
+        <w:gridCol w:w="637"/>
+        <w:gridCol w:w="637"/>
+        <w:gridCol w:w="637"/>
+        <w:gridCol w:w="637"/>
+      </w:tblGrid>
+      <w:tr>
+        <w:trPr>
+          <w:trHeight w:val="257"/>
+        </w:trPr>
+        <w:tc>
+          <w:tcPr>
+            <w:tcW w:w="637" w:type="dxa"/>
+          </w:tcPr>
+          <w:p>
+            <w:pPr>
+              <w:jc w:val="center"/>
+            </w:pPr>
+            <w:proofErr w:type="spellStart"/>
+            <w:r>
+              <w:t>i</w:t>
+            </w:r>
+            <w:proofErr w:type="spellEnd"/>
+          </w:p>
+        </w:tc>
+        <w:tc>
+          <w:tcPr>
+            <w:tcW w:w="637" w:type="dxa"/>
+          </w:tcPr>
+          <w:p>
+            <w:pPr>
+              <w:jc w:val="center"/>
+            </w:pPr>
+            <w:r>
+              <w:t>d</w:t>
+            </w:r>
+          </w:p>
+        </w:tc>
+        <w:tc>
+          <w:tcPr>
+            <w:tcW w:w="637" w:type="dxa"/>
+          </w:tcPr>
+          <w:p>
+            <w:pPr>
+              <w:jc w:val="center"/>
+            </w:pPr>
+            <w:r>
+              <w:t>d</w:t>
+            </w:r>
+          </w:p>
+        </w:tc>
+        <w:tc>
+          <w:tcPr>
+            <w:tcW w:w="637" w:type="dxa"/>
+          </w:tcPr>
+          <w:p>
+            <w:pPr>
+              <w:jc w:val="center"/>
+            </w:pPr>
+            <w:r>
+              <w:t>o</w:t>
+            </w:r>
+          </w:p>
+        </w:tc>
+        <w:tc>
+          <w:tcPr>
+            <w:tcW w:w="637" w:type="dxa"/>
+          </w:tcPr>
+          <w:p>
+            <w:pPr>
+              <w:jc w:val="center"/>
+            </w:pPr>
+            <w:r>
+              <w:t>f</w:t>
+            </w:r>
+          </w:p>
+        </w:tc>
+        <w:tc>
+          <w:tcPr>
+            <w:tcW w:w="637" w:type="dxa"/>
+          </w:tcPr>
+          <w:p>
+            <w:pPr>
+              <w:jc w:val="center"/>
+            </w:pPr>
+            <w:r>
+              <w:t>x</w:t>
+            </w:r>
+          </w:p>
+        </w:tc>
+        <w:tc>
+          <w:tcPr>
+            <w:tcW w:w="637" w:type="dxa"/>
+          </w:tcPr>
+          <w:p>
+            <w:pPr>
+              <w:jc w:val="center"/>
+            </w:pPr>
+            <w:r>
+              <w:t>x</w:t>
+            </w:r>
+          </w:p>
+        </w:tc>
+      </w:tr>
+    </w:tbl>
+    <w:p>
+      <w:pPr>
+        <w:spacing w:after="0"/>
+      </w:pPr>
+    </w:p>
+    <w:p>
+      <w:pPr>
+        <w:spacing w:after="0"/>
+      </w:pPr>
+      <w:r>
+        <w:tab/>
+      </w:r>
+      <w:r>
+        <w:tab/>
+      </w:r>
+    </w:p>
+    <w:p>
+      <w:pPr>
+        <w:spacing w:after="0"/>
+      </w:pPr>
+      <w:r>
+        <w:tab/>
+      </w:r>
+      <w:r>
+        <w:tab/>
+      </w:r>
+      <w:r>
+        <w:tab/>
+      </w:r>
+      <w:r>
+        <w:tab/>
+        <w:t xml:space="preserve">           0</w:t>
+      </w:r>
+      <w:r>
+        <w:tab/>
+        <w:t xml:space="preserve">         1</w:t>
+      </w:r>
+      <w:r>
+        <w:tab/>
+        <w:t xml:space="preserve">        2</w:t>
+      </w:r>
+      <w:r>
+        <w:tab/>
+        <w:t xml:space="preserve">      3</w:t>
+      </w:r>
+      <w:r>
+        <w:tab/>
+        <w:t xml:space="preserve">    4</w:t>
+      </w:r>
+      <w:r>
+        <w:tab/>
+        <w:t xml:space="preserve">   5</w:t>
+      </w:r>
+      <w:r>
+        <w:tab/>
+        <w:t>6</w:t>
+      </w:r>
+    </w:p>
+    <w:p>
+      <w:pPr>
+        <w:spacing w:after="0"/>
+      </w:pPr>
+    </w:p>
+    <w:p>
+      <w:pPr>
+        <w:spacing w:after="0"/>
+        <w:rPr>
+          <w:b/>
+        </w:rPr>
+      </w:pPr>
+      <w:r>
+        <w:tab/>
+      </w:r>
+      <w:r>
+        <w:rPr>
+          <w:b/>
+        </w:rPr>
+        <w:t>b) Operand Stack</w:t>
+      </w:r>
+    </w:p>
+    <w:p>
+      <w:pPr>
+        <w:spacing w:after="0"/>
+      </w:pPr>
+      <w:r>
+        <w:tab/>
+        <w:t>&gt; JVM uses operand stack as workspace.</w:t>
+      </w:r>
+    </w:p>
+    <w:p>
+      <w:pPr>
+        <w:spacing w:after="0"/>
+      </w:pPr>
+      <w:r>
+        <w:tab/>
+        <w:t xml:space="preserve">&gt; Some instructions can push values to the operand stack &amp; some instructions can pop values from operand </w:t>
+      </w:r>
+      <w:r>
+        <w:tab/>
+        <w:t>stack &amp; some instructions can perform required operations.</w:t>
+      </w:r>
+    </w:p>
+    <w:p>
+      <w:pPr>
+        <w:spacing w:after="0"/>
+      </w:pPr>
+      <w:r>
+        <w:tab/>
+      </w:r>
+    </w:p>
+    <w:p>
+      <w:pPr>
+        <w:spacing w:after="0"/>
+        <w:rPr>
+          <w:b/>
+        </w:rPr>
+      </w:pPr>
+      <w:r>
+        <w:tab/>
+      </w:r>
+      <w:r>
+        <w:rPr>
+          <w:b/>
+        </w:rPr>
+        <w:t>c) Frame data</w:t>
+      </w:r>
+    </w:p>
+    <w:p>
+      <w:pPr>
+        <w:spacing w:after="0"/>
+      </w:pPr>
+      <w:r>
+        <w:tab/>
+        <w:t>&gt; Frame data contains all symbolic references related to that method (constant pool).</w:t>
+      </w:r>
+    </w:p>
+    <w:p>
+      <w:pPr>
+        <w:spacing w:after="0"/>
+      </w:pPr>
+      <w:r>
+        <w:tab/>
+        <w:t xml:space="preserve">&gt; It also contains a reference to exception table which provides corresponding catch block information in case of </w:t>
+      </w:r>
+      <w:r>
+        <w:tab/>
+        <w:t>exceptions.</w:t>
+      </w:r>
+    </w:p>
+    <w:p>
+      <w:pPr>
+        <w:spacing w:after="0"/>
+      </w:pPr>
+    </w:p>
+    <w:p>
+      <w:pPr>
+        <w:spacing w:after="0"/>
+        <w:rPr>
+          <w:b/>
+        </w:rPr>
+      </w:pPr>
+      <w:r>
+        <w:rPr>
+          <w:b/>
+        </w:rPr>
+        <w:t>4. PC registers (Program counter registers)</w:t>
+      </w:r>
+    </w:p>
+    <w:p>
+      <w:pPr>
+        <w:spacing w:after="0"/>
+      </w:pPr>
+      <w:r>
+        <w:t>&gt; For every thread, a separate PC register will be created at the time of thread creation.</w:t>
+      </w:r>
+    </w:p>
+    <w:p>
+      <w:pPr>
+        <w:spacing w:after="0"/>
+      </w:pPr>
+      <w:r>
+        <w:t>&gt; PC registers contains the address of current executing instruction.</w:t>
+      </w:r>
+    </w:p>
+    <w:p>
+      <w:pPr>
+        <w:spacing w:after="0"/>
+      </w:pPr>
+      <w:r>
+        <w:t>&gt; Once instruction execution completes, automatically PC registers will be incremented to hold address of next instruction.</w:t>
+      </w:r>
+    </w:p>
+    <w:p>
+      <w:pPr>
+        <w:spacing w:after="0"/>
+      </w:pPr>
+      <w:r>
+        <w:t>&gt; Internally it is used by JVM.</w:t>
+      </w:r>
+    </w:p>
+    <w:p>
+      <w:pPr>
+        <w:spacing w:after="0"/>
+      </w:pPr>
+    </w:p>
+    <w:p>
+      <w:pPr>
+        <w:spacing w:after="0"/>
+        <w:rPr>
+          <w:b/>
+        </w:rPr>
+      </w:pPr>
+      <w:r>
+        <w:rPr>
+          <w:b/>
+        </w:rPr>
+        <w:t>5. Native Method Stacks</w:t>
+      </w:r>
+    </w:p>
+    <w:p>
+      <w:pPr>
+        <w:spacing w:after="0"/>
+      </w:pPr>
+      <w:r>
+        <w:t>&gt; For every thread, JVM will create a separate Native method stack.</w:t>
+      </w:r>
+    </w:p>
+    <w:p>
+      <w:pPr>
+        <w:spacing w:after="0"/>
+      </w:pPr>
+      <w:r>
+        <w:t>&gt; All native method calls invoked by the thread will be stored in the corresponding native method stack.</w:t>
+      </w:r>
+    </w:p>
+    <w:p>
+      <w:pPr>
+        <w:spacing w:after="0"/>
+      </w:pPr>
+    </w:p>
+    <w:p>
+      <w:pPr>
+        <w:spacing w:after="0"/>
+      </w:pPr>
+      <w:r>
+        <w:t>Note: For every thread, one normal stack &amp; one native method stack will be created. If it’s a normal java method then it will be stored in normal runtime stack &amp; if it’s a Native method call, then it will be stored inside Native method stack.</w:t>
+      </w:r>
+    </w:p>
+    <w:p>
+      <w:pPr>
+        <w:spacing w:after="0"/>
+      </w:pPr>
+    </w:p>
+    <w:p>
+      <w:pPr>
+        <w:spacing w:after="0"/>
+      </w:pPr>
+      <w:r>
+        <w:t>&gt; Native methods are those methods which are implemented in non Java language.</w:t>
+      </w:r>
+    </w:p>
+    <w:p>
+      <w:pPr>
+        <w:spacing w:after="0"/>
+      </w:pPr>
+      <w:r>
+        <w:tab/>
+        <w:t xml:space="preserve">For E.g. </w:t>
+      </w:r>
+      <w:proofErr w:type="spellStart"/>
+      <w:r>
+        <w:t>hashCode</w:t>
+      </w:r>
+      <w:proofErr w:type="spellEnd"/>
+      <w:r>
+        <w:t xml:space="preserve"> ();</w:t>
+      </w:r>
+    </w:p>
+    <w:p>
+      <w:pPr>
+        <w:spacing w:after="0"/>
+      </w:pPr>
+      <w:r>
+        <w:t>&gt; Internally it is used by JVM.</w:t>
+      </w:r>
+    </w:p>
+    <w:p>
+      <w:pPr>
+        <w:spacing w:after="0"/>
+      </w:pPr>
+    </w:p>
+    <w:p>
+      <w:pPr>
+        <w:spacing w:after="0"/>
+      </w:pPr>
+    </w:p>
+    <w:p>
+      <w:pPr>
+        <w:spacing w:after="0"/>
+      </w:pPr>
+    </w:p>
+    <w:p>
+      <w:pPr>
+        <w:spacing w:after="0"/>
+        <w:rPr>
+          <w:b/>
+          <w:sz w:val="24"/>
+          <w:szCs w:val="24"/>
+        </w:rPr>
+      </w:pPr>
+    </w:p>
+    <w:p>
+      <w:pPr>
+        <w:spacing w:after="0"/>
+        <w:rPr>
+          <w:b/>
+          <w:sz w:val="24"/>
+          <w:szCs w:val="24"/>
+        </w:rPr>
+      </w:pPr>
+    </w:p>
+    <w:p>
+      <w:pPr>
+        <w:spacing w:after="0"/>
+        <w:rPr>
+          <w:b/>
+          <w:sz w:val="24"/>
+          <w:szCs w:val="24"/>
+        </w:rPr>
+      </w:pPr>
+    </w:p>
+    <w:p>
+      <w:pPr>
+        <w:spacing w:after="0"/>
+        <w:rPr>
+          <w:b/>
+          <w:sz w:val="24"/>
+          <w:szCs w:val="24"/>
+        </w:rPr>
+      </w:pPr>
+    </w:p>
+    <w:p>
+      <w:pPr>
+        <w:spacing w:after="0"/>
+        <w:rPr>
+          <w:b/>
+          <w:sz w:val="24"/>
+          <w:szCs w:val="24"/>
+        </w:rPr>
+      </w:pPr>
+    </w:p>
+    <w:p>
+      <w:pPr>
+        <w:spacing w:after="0"/>
+        <w:rPr>
+          <w:b/>
+          <w:sz w:val="24"/>
+          <w:szCs w:val="24"/>
+        </w:rPr>
+      </w:pPr>
+    </w:p>
+    <w:p>
+      <w:pPr>
+        <w:spacing w:after="0"/>
+        <w:rPr>
+          <w:b/>
+          <w:sz w:val="24"/>
+          <w:szCs w:val="24"/>
+        </w:rPr>
+      </w:pPr>
+    </w:p>
+    <w:p>
+      <w:pPr>
+        <w:spacing w:after="0"/>
+        <w:rPr>
+          <w:b/>
+          <w:sz w:val="24"/>
+          <w:szCs w:val="24"/>
+        </w:rPr>
+      </w:pPr>
+      <w:r>
+        <w:rPr>
+          <w:b/>
+          <w:sz w:val="24"/>
+          <w:szCs w:val="24"/>
+        </w:rPr>
+        <w:lastRenderedPageBreak/>
+        <w:t>Conclusions</w:t>
+      </w:r>
+    </w:p>
+    <w:p>
+      <w:pPr>
+        <w:spacing w:after="0"/>
+      </w:pPr>
+      <w:r>
+        <w:t>1. Method area, Heap area &amp; Stack area are considered as important memory areas with respect to programmer.</w:t>
+      </w:r>
+    </w:p>
+    <w:p>
+      <w:pPr>
+        <w:spacing w:after="0"/>
+      </w:pPr>
+      <w:r>
+        <w:t>2. Method area &amp; Heap area are as per JVM whereas Stack area, PC registers &amp; Native method stack are as per thread.</w:t>
+      </w:r>
+    </w:p>
+    <w:p>
+      <w:pPr>
+        <w:spacing w:after="0"/>
+      </w:pPr>
+      <w:r>
+        <w:t>3.</w:t>
+      </w:r>
+      <w:r>
+        <w:tab/>
+        <w:t>&gt; Static variables will be stored in Method area.</w:t>
+      </w:r>
+    </w:p>
+    <w:p>
+      <w:pPr>
+        <w:spacing w:after="0"/>
+      </w:pPr>
+      <w:r>
+        <w:t xml:space="preserve">  </w:t>
+      </w:r>
+      <w:r>
+        <w:tab/>
+        <w:t>&gt; Instance variables will be stored in Heap area.</w:t>
+      </w:r>
+    </w:p>
+    <w:p>
+      <w:pPr>
+        <w:spacing w:after="0"/>
+      </w:pPr>
+      <w:r>
+        <w:tab/>
+        <w:t>&gt; Local variables will be stored in Stack area.</w:t>
+      </w:r>
+    </w:p>
+    <w:p>
+      <w:pPr>
+        <w:spacing w:after="0"/>
+      </w:pPr>
+    </w:p>
+    <w:p>
+      <w:pPr>
+        <w:spacing w:after="0"/>
+      </w:pPr>
+      <w:r>
+        <w:t>E.g.</w:t>
+      </w:r>
+      <w:r>
+        <w:t xml:space="preserve"> (Very Important Example for understanding point of view)</w:t>
+      </w:r>
+    </w:p>
+    <w:p>
+      <w:pPr>
+        <w:spacing w:after="0"/>
+      </w:pPr>
+    </w:p>
+    <w:p>
+      <w:pPr>
+        <w:spacing w:after="0"/>
+        <w:rPr>
+          <w:rFonts w:ascii="Consolas" w:hAnsi="Consolas" w:cs="Consolas"/>
+          <w:sz w:val="20"/>
+          <w:szCs w:val="20"/>
+        </w:rPr>
+      </w:pPr>
+      <w:r>
+        <w:tab/>
+      </w:r>
+      <w:r>
+        <w:rPr>
+          <w:rFonts w:ascii="Consolas" w:hAnsi="Consolas" w:cs="Consolas"/>
+          <w:sz w:val="20"/>
+          <w:szCs w:val="20"/>
+        </w:rPr>
+        <w:t>Class Test {</w:t>
+      </w:r>
+    </w:p>
+    <w:p>
+      <w:pPr>
+        <w:spacing w:after="0"/>
+        <w:rPr>
+          <w:rFonts w:ascii="Consolas" w:hAnsi="Consolas" w:cs="Consolas"/>
+          <w:sz w:val="20"/>
+          <w:szCs w:val="20"/>
+        </w:rPr>
+      </w:pPr>
+      <w:r>
+        <w:rPr>
+          <w:rFonts w:ascii="Consolas" w:hAnsi="Consolas" w:cs="Consolas"/>
+          <w:sz w:val="20"/>
+          <w:szCs w:val="20"/>
+        </w:rPr>
+        <w:tab/>
+      </w:r>
+      <w:r>
+        <w:rPr>
+          <w:rFonts w:ascii="Consolas" w:hAnsi="Consolas" w:cs="Consolas"/>
+          <w:sz w:val="20"/>
+          <w:szCs w:val="20"/>
+        </w:rPr>
+        <w:tab/>
+        <w:t>Student s1 = new Student ();</w:t>
+      </w:r>
+      <w:r>
+        <w:rPr>
+          <w:rFonts w:ascii="Consolas" w:hAnsi="Consolas" w:cs="Consolas"/>
+          <w:sz w:val="20"/>
+          <w:szCs w:val="20"/>
+        </w:rPr>
+        <w:t xml:space="preserve">   </w:t>
+      </w:r>
+      <w:r>
+        <w:rPr>
+          <w:rFonts w:ascii="Consolas" w:hAnsi="Consolas" w:cs="Consolas"/>
+          <w:sz w:val="20"/>
+          <w:szCs w:val="20"/>
+        </w:rPr>
+        <w:t>// instance variable (created</w:t>
+      </w:r>
+      <w:r>
+        <w:rPr>
+          <w:rFonts w:ascii="Consolas" w:hAnsi="Consolas" w:cs="Consolas"/>
+          <w:sz w:val="20"/>
+          <w:szCs w:val="20"/>
+        </w:rPr>
+        <w:t xml:space="preserve"> when object is created</w:t>
+      </w:r>
+      <w:r>
+        <w:rPr>
+          <w:rFonts w:ascii="Consolas" w:hAnsi="Consolas" w:cs="Consolas"/>
+          <w:sz w:val="20"/>
+          <w:szCs w:val="20"/>
+        </w:rPr>
+        <w:t>)</w:t>
+      </w:r>
+    </w:p>
+    <w:p>
+      <w:pPr>
+        <w:spacing w:after="0"/>
+        <w:rPr>
+          <w:rFonts w:ascii="Consolas" w:hAnsi="Consolas" w:cs="Consolas"/>
+          <w:sz w:val="20"/>
+          <w:szCs w:val="20"/>
+        </w:rPr>
+      </w:pPr>
+      <w:r>
+        <w:rPr>
+          <w:rFonts w:ascii="Consolas" w:hAnsi="Consolas" w:cs="Consolas"/>
+          <w:sz w:val="20"/>
+          <w:szCs w:val="20"/>
+        </w:rPr>
+        <w:tab/>
+      </w:r>
+      <w:r>
+        <w:rPr>
+          <w:rFonts w:ascii="Consolas" w:hAnsi="Consolas" w:cs="Consolas"/>
+          <w:sz w:val="20"/>
+          <w:szCs w:val="20"/>
+        </w:rPr>
+        <w:tab/>
+      </w:r>
+      <w:proofErr w:type="gramStart"/>
+      <w:r>
+        <w:rPr>
+          <w:rFonts w:ascii="Consolas" w:hAnsi="Consolas" w:cs="Consolas"/>
+          <w:sz w:val="20"/>
+          <w:szCs w:val="20"/>
+        </w:rPr>
+        <w:t>static</w:t>
+      </w:r>
+      <w:proofErr w:type="gramEnd"/>
+      <w:r>
+        <w:rPr>
+          <w:rFonts w:ascii="Consolas" w:hAnsi="Consolas" w:cs="Consolas"/>
+          <w:sz w:val="20"/>
+          <w:szCs w:val="20"/>
+        </w:rPr>
+        <w:t xml:space="preserve"> Student s2 = new Student ();</w:t>
+      </w:r>
+    </w:p>
+    <w:p>
+      <w:pPr>
+        <w:spacing w:after="0"/>
+        <w:rPr>
+          <w:rFonts w:ascii="Consolas" w:hAnsi="Consolas" w:cs="Consolas"/>
+          <w:sz w:val="20"/>
+          <w:szCs w:val="20"/>
+        </w:rPr>
+      </w:pPr>
+      <w:r>
+        <w:rPr>
+          <w:rFonts w:ascii="Consolas" w:hAnsi="Consolas" w:cs="Consolas"/>
+          <w:sz w:val="20"/>
+          <w:szCs w:val="20"/>
+        </w:rPr>
+        <w:tab/>
+      </w:r>
+      <w:r>
+        <w:rPr>
+          <w:rFonts w:ascii="Consolas" w:hAnsi="Consolas" w:cs="Consolas"/>
+          <w:sz w:val="20"/>
+          <w:szCs w:val="20"/>
+        </w:rPr>
+        <w:tab/>
+      </w:r>
+      <w:proofErr w:type="gramStart"/>
+      <w:r>
+        <w:rPr>
+          <w:rFonts w:ascii="Consolas" w:hAnsi="Consolas" w:cs="Consolas"/>
+          <w:sz w:val="20"/>
+          <w:szCs w:val="20"/>
+        </w:rPr>
+        <w:t>public</w:t>
+      </w:r>
+      <w:proofErr w:type="gramEnd"/>
+      <w:r>
+        <w:rPr>
+          <w:rFonts w:ascii="Consolas" w:hAnsi="Consolas" w:cs="Consolas"/>
+          <w:sz w:val="20"/>
+          <w:szCs w:val="20"/>
+        </w:rPr>
+        <w:t xml:space="preserve"> static void main (String[] args) {</w:t>
+      </w:r>
+    </w:p>
+    <w:p>
+      <w:pPr>
+        <w:spacing w:after="0"/>
+        <w:rPr>
+          <w:rFonts w:ascii="Consolas" w:hAnsi="Consolas" w:cs="Consolas"/>
+          <w:sz w:val="20"/>
+          <w:szCs w:val="20"/>
+        </w:rPr>
+      </w:pPr>
+      <w:r>
+        <w:rPr>
+          <w:rFonts w:ascii="Consolas" w:hAnsi="Consolas" w:cs="Consolas"/>
+          <w:sz w:val="20"/>
+          <w:szCs w:val="20"/>
+        </w:rPr>
+        <w:tab/>
+      </w:r>
+      <w:r>
+        <w:rPr>
+          <w:rFonts w:ascii="Consolas" w:hAnsi="Consolas" w:cs="Consolas"/>
+          <w:sz w:val="20"/>
+          <w:szCs w:val="20"/>
+        </w:rPr>
+        <w:tab/>
+      </w:r>
+      <w:r>
+        <w:rPr>
+          <w:rFonts w:ascii="Consolas" w:hAnsi="Consolas" w:cs="Consolas"/>
+          <w:sz w:val="20"/>
+          <w:szCs w:val="20"/>
+        </w:rPr>
+        <w:tab/>
+        <w:t>Test t = new Test ();</w:t>
+      </w:r>
+    </w:p>
+    <w:p>
+      <w:pPr>
+        <w:spacing w:after="0"/>
+        <w:rPr>
+          <w:rFonts w:ascii="Consolas" w:hAnsi="Consolas" w:cs="Consolas"/>
+          <w:sz w:val="20"/>
+          <w:szCs w:val="20"/>
+        </w:rPr>
+      </w:pPr>
+      <w:r>
+        <w:rPr>
+          <w:rFonts w:ascii="Consolas" w:hAnsi="Consolas" w:cs="Consolas"/>
+          <w:sz w:val="20"/>
+          <w:szCs w:val="20"/>
+        </w:rPr>
+        <w:tab/>
+      </w:r>
+      <w:r>
+        <w:rPr>
+          <w:rFonts w:ascii="Consolas" w:hAnsi="Consolas" w:cs="Consolas"/>
+          <w:sz w:val="20"/>
+          <w:szCs w:val="20"/>
+        </w:rPr>
+        <w:tab/>
+      </w:r>
+      <w:r>
+        <w:rPr>
+          <w:rFonts w:ascii="Consolas" w:hAnsi="Consolas" w:cs="Consolas"/>
+          <w:sz w:val="20"/>
+          <w:szCs w:val="20"/>
+        </w:rPr>
+        <w:tab/>
+        <w:t>Student s3 = new Student ();</w:t>
+      </w:r>
+    </w:p>
+    <w:p>
+      <w:pPr>
+        <w:spacing w:after="0"/>
+        <w:rPr>
+          <w:rFonts w:ascii="Consolas" w:hAnsi="Consolas" w:cs="Consolas"/>
+          <w:sz w:val="20"/>
+          <w:szCs w:val="20"/>
+        </w:rPr>
+      </w:pPr>
+      <w:r>
+        <w:rPr>
+          <w:rFonts w:ascii="Consolas" w:hAnsi="Consolas" w:cs="Consolas"/>
+          <w:sz w:val="20"/>
+          <w:szCs w:val="20"/>
+        </w:rPr>
+        <w:tab/>
+      </w:r>
+      <w:r>
+        <w:rPr>
+          <w:rFonts w:ascii="Consolas" w:hAnsi="Consolas" w:cs="Consolas"/>
+          <w:sz w:val="20"/>
+          <w:szCs w:val="20"/>
+        </w:rPr>
+        <w:tab/>
+        <w:t>}</w:t>
+      </w:r>
+    </w:p>
+    <w:p>
+      <w:pPr>
+        <w:spacing w:after="0"/>
+        <w:rPr>
+          <w:rFonts w:ascii="Consolas" w:hAnsi="Consolas" w:cs="Consolas"/>
+          <w:sz w:val="20"/>
+          <w:szCs w:val="20"/>
+        </w:rPr>
+      </w:pPr>
+      <w:r>
+        <w:rPr>
+          <w:rFonts w:ascii="Consolas" w:hAnsi="Consolas" w:cs="Consolas"/>
+          <w:sz w:val="20"/>
+          <w:szCs w:val="20"/>
+        </w:rPr>
+        <w:tab/>
+        <w:t>}</w:t>
+      </w:r>
+    </w:p>
+    <w:p>
+      <w:pPr>
+        <w:spacing w:after="0"/>
+        <w:rPr>
+          <w:rFonts w:ascii="Consolas" w:hAnsi="Consolas" w:cs="Consolas"/>
+          <w:sz w:val="20"/>
+          <w:szCs w:val="20"/>
+        </w:rPr>
+      </w:pPr>
+      <w:r>
+        <w:rPr>
+          <w:rFonts w:ascii="Consolas" w:hAnsi="Consolas" w:cs="Consolas"/>
+          <w:sz w:val="20"/>
+          <w:szCs w:val="20"/>
+        </w:rPr>
+        <w:tab/>
+      </w:r>
+      <w:r>
+        <w:rPr>
+          <w:rFonts w:ascii="Consolas" w:hAnsi="Consolas" w:cs="Consolas"/>
+          <w:sz w:val="20"/>
+          <w:szCs w:val="20"/>
+        </w:rPr>
+        <w:tab/>
+      </w:r>
+      <w:r>
+        <w:rPr>
+          <w:rFonts w:ascii="Consolas" w:hAnsi="Consolas" w:cs="Consolas"/>
+          <w:sz w:val="20"/>
+          <w:szCs w:val="20"/>
+        </w:rPr>
+        <w:tab/>
+      </w:r>
+      <w:r>
+        <w:rPr>
+          <w:rFonts w:ascii="Consolas" w:hAnsi="Consolas" w:cs="Consolas"/>
+          <w:sz w:val="20"/>
+          <w:szCs w:val="20"/>
+        </w:rPr>
+        <w:tab/>
+      </w:r>
+      <w:r>
+        <w:rPr>
+          <w:rFonts w:ascii="Consolas" w:hAnsi="Consolas" w:cs="Consolas"/>
+          <w:sz w:val="20"/>
+          <w:szCs w:val="20"/>
+        </w:rPr>
+        <w:tab/>
+      </w:r>
+      <w:r>
+        <w:rPr>
+          <w:rFonts w:ascii="Consolas" w:hAnsi="Consolas" w:cs="Consolas"/>
+          <w:sz w:val="20"/>
+          <w:szCs w:val="20"/>
+        </w:rPr>
+        <w:tab/>
+      </w:r>
+      <w:r>
+        <w:rPr>
+          <w:rFonts w:ascii="Consolas" w:hAnsi="Consolas" w:cs="Consolas"/>
+          <w:sz w:val="20"/>
+          <w:szCs w:val="20"/>
+        </w:rPr>
+        <w:tab/>
+      </w:r>
+      <w:r>
+        <w:rPr>
+          <w:rFonts w:ascii="Consolas" w:hAnsi="Consolas" w:cs="Consolas"/>
+          <w:sz w:val="20"/>
+          <w:szCs w:val="20"/>
+        </w:rPr>
+        <w:tab/>
+      </w:r>
+      <w:r>
+        <w:rPr>
+          <w:rFonts w:ascii="Consolas" w:hAnsi="Consolas" w:cs="Consolas"/>
+          <w:sz w:val="20"/>
+          <w:szCs w:val="20"/>
+        </w:rPr>
+        <w:tab/>
+      </w:r>
+      <w:r>
+        <w:rPr>
+          <w:rFonts w:ascii="Consolas" w:hAnsi="Consolas" w:cs="Consolas"/>
+          <w:sz w:val="20"/>
+          <w:szCs w:val="20"/>
+        </w:rPr>
+        <w:tab/>
+        <w:t>Heap Area</w:t>
+      </w:r>
+    </w:p>
+    <w:p>
+      <w:pPr>
+        <w:spacing w:after="0"/>
+        <w:rPr>
+          <w:rFonts w:ascii="Consolas" w:hAnsi="Consolas" w:cs="Consolas"/>
+          <w:sz w:val="20"/>
+          <w:szCs w:val="20"/>
+        </w:rPr>
+      </w:pPr>
+      <w:r>
+        <w:rPr>
+          <w:rFonts w:ascii="Consolas" w:hAnsi="Consolas" w:cs="Consolas"/>
+          <w:noProof/>
+          <w:sz w:val="20"/>
+          <w:szCs w:val="20"/>
+        </w:rPr>
+        <w:pict>
+          <v:oval id="_x0000_s1027" style="position:absolute;margin-left:275.8pt;margin-top:7.3pt;width:201.3pt;height:224.05pt;z-index:251659264">
+            <v:textbox>
+              <w:txbxContent>
+                <w:p/>
+              </w:txbxContent>
+            </v:textbox>
+          </v:oval>
+        </w:pict>
+      </w:r>
+      <w:r>
+        <w:rPr>
+          <w:rFonts w:ascii="Consolas" w:hAnsi="Consolas" w:cs="Consolas"/>
+          <w:noProof/>
+          <w:sz w:val="20"/>
+          <w:szCs w:val="20"/>
+        </w:rPr>
+        <w:pict>
+          <v:oval id="_x0000_s1026" style="position:absolute;margin-left:89.15pt;margin-top:10.8pt;width:113.2pt;height:100.55pt;z-index:251658240">
+            <v:shadow on="t" offset=",4pt" offset2=",4pt"/>
+            <v:textbox style="mso-next-textbox:#_x0000_s1026">
+              <w:txbxContent>
+                <w:p/>
+                <w:p>
+                  <w:r>
+                    <w:tab/>
+                    <w:t>s2</w:t>
+                  </w:r>
+                </w:p>
+              </w:txbxContent>
+            </v:textbox>
+          </v:oval>
+        </w:pict>
+      </w:r>
+    </w:p>
+    <w:p>
+      <w:pPr>
+        <w:spacing w:after="0"/>
+        <w:rPr>
+          <w:rFonts w:ascii="Consolas" w:hAnsi="Consolas" w:cs="Consolas"/>
+          <w:sz w:val="20"/>
+          <w:szCs w:val="20"/>
+        </w:rPr>
+      </w:pPr>
+      <w:r>
+        <w:rPr>
+          <w:rFonts w:ascii="Consolas" w:hAnsi="Consolas" w:cs="Consolas"/>
+          <w:noProof/>
+          <w:sz w:val="20"/>
+          <w:szCs w:val="20"/>
+        </w:rPr>
+        <w:pict>
+          <v:oval id="_x0000_s1028" style="position:absolute;margin-left:348.8pt;margin-top:5.55pt;width:56.65pt;height:50.35pt;z-index:251660288">
+            <v:textbox>
+              <w:txbxContent>
+                <w:p>
+                  <w:pPr>
+                    <w:spacing w:after="0"/>
+                  </w:pPr>
+                  <w:r>
+                    <w:rPr>
+                      <w:sz w:val="18"/>
+                      <w:szCs w:val="18"/>
+                    </w:rPr>
+                    <w:t xml:space="preserve">Student </w:t>
+                  </w:r>
+                  <w:r>
+                    <w:rPr>
+                      <w:sz w:val="18"/>
+                      <w:szCs w:val="18"/>
+                    </w:rPr>
+                    <w:t>object</w:t>
+                  </w:r>
+                </w:p>
+              </w:txbxContent>
+            </v:textbox>
+          </v:oval>
+        </w:pict>
+      </w:r>
+    </w:p>
+    <w:p>
+      <w:pPr>
+        <w:spacing w:after="0"/>
+        <w:rPr>
+          <w:rFonts w:ascii="Consolas" w:hAnsi="Consolas" w:cs="Consolas"/>
+          <w:sz w:val="20"/>
+          <w:szCs w:val="20"/>
+        </w:rPr>
+      </w:pPr>
+      <w:r>
+        <w:rPr>
+          <w:rFonts w:ascii="Consolas" w:hAnsi="Consolas" w:cs="Consolas"/>
+          <w:noProof/>
+          <w:sz w:val="20"/>
+          <w:szCs w:val="20"/>
+        </w:rPr>
+        <w:pict>
+          <v:shapetype id="_x0000_t32" coordsize="21600,21600" o:spt="32" o:oned="t" path="m,l21600,21600e" filled="f">
+            <v:path arrowok="t" fillok="f" o:connecttype="none"/>
+            <o:lock v:ext="edit" shapetype="t"/>
+          </v:shapetype>
+          <v:shape id="_x0000_s1034" type="#_x0000_t32" style="position:absolute;margin-left:179.3pt;margin-top:13.05pt;width:162.85pt;height:16.1pt;flip:y;z-index:251665408" o:connectortype="straight">
+            <v:stroke endarrow="block"/>
+          </v:shape>
+        </w:pict>
+      </w:r>
+    </w:p>
+    <w:p>
+      <w:pPr>
+        <w:spacing w:after="0"/>
+        <w:rPr>
+          <w:rFonts w:ascii="Consolas" w:hAnsi="Consolas" w:cs="Consolas"/>
+          <w:sz w:val="20"/>
+          <w:szCs w:val="20"/>
+        </w:rPr>
+      </w:pPr>
+    </w:p>
+    <w:p>
+      <w:pPr>
+        <w:spacing w:after="0"/>
+        <w:rPr>
+          <w:rFonts w:ascii="Consolas" w:hAnsi="Consolas" w:cs="Consolas"/>
+          <w:sz w:val="20"/>
+          <w:szCs w:val="20"/>
+        </w:rPr>
+      </w:pPr>
+    </w:p>
+    <w:p>
+      <w:pPr>
+        <w:spacing w:after="0"/>
+        <w:rPr>
+          <w:rFonts w:ascii="Consolas" w:hAnsi="Consolas" w:cs="Consolas"/>
+          <w:sz w:val="20"/>
+          <w:szCs w:val="20"/>
+        </w:rPr>
+      </w:pPr>
+      <w:r>
+        <w:rPr>
+          <w:rFonts w:ascii="Consolas" w:hAnsi="Consolas" w:cs="Consolas"/>
+          <w:noProof/>
+          <w:sz w:val="20"/>
+          <w:szCs w:val="20"/>
+        </w:rPr>
+        <w:pict>
+          <v:oval id="_x0000_s1029" style="position:absolute;margin-left:293.75pt;margin-top:11.8pt;width:62.8pt;height:45.45pt;z-index:251661312">
+            <v:textbox>
+              <w:txbxContent>
+                <w:p>
+                  <w:pPr>
+                    <w:spacing w:after="0"/>
+                    <w:rPr>
+                      <w:sz w:val="18"/>
+                      <w:szCs w:val="18"/>
+                    </w:rPr>
+                  </w:pPr>
+                  <w:r>
+                    <w:rPr>
+                      <w:sz w:val="18"/>
+                      <w:szCs w:val="18"/>
+                    </w:rPr>
+                    <w:t>Student Object</w:t>
+                  </w:r>
+                </w:p>
+              </w:txbxContent>
+            </v:textbox>
+          </v:oval>
+        </w:pict>
+      </w:r>
+    </w:p>
+    <w:p>
+      <w:pPr>
+        <w:spacing w:after="0"/>
+        <w:rPr>
+          <w:rFonts w:ascii="Consolas" w:hAnsi="Consolas" w:cs="Consolas"/>
+          <w:sz w:val="20"/>
+          <w:szCs w:val="20"/>
+        </w:rPr>
+      </w:pPr>
+    </w:p>
+    <w:p>
+      <w:pPr>
+        <w:spacing w:after="0"/>
+        <w:rPr>
+          <w:rFonts w:ascii="Consolas" w:hAnsi="Consolas" w:cs="Consolas"/>
+          <w:sz w:val="20"/>
+          <w:szCs w:val="20"/>
+        </w:rPr>
+      </w:pPr>
+      <w:r>
+        <w:rPr>
+          <w:rFonts w:ascii="Consolas" w:hAnsi="Consolas" w:cs="Consolas"/>
+          <w:noProof/>
+          <w:sz w:val="20"/>
+          <w:szCs w:val="20"/>
+        </w:rPr>
+        <w:pict>
+          <v:oval id="_x0000_s1033" style="position:absolute;margin-left:400.2pt;margin-top:4.6pt;width:62.8pt;height:45.45pt;z-index:251664384">
+            <v:textbox style="mso-next-textbox:#_x0000_s1033">
+              <w:txbxContent>
+                <w:p>
+                  <w:pPr>
+                    <w:spacing w:after="0"/>
+                    <w:rPr>
+                      <w:sz w:val="18"/>
+                      <w:szCs w:val="18"/>
+                    </w:rPr>
+                  </w:pPr>
+                  <w:r>
+                    <w:rPr>
+                      <w:sz w:val="18"/>
+                      <w:szCs w:val="18"/>
+                    </w:rPr>
+                    <w:t>Student Object</w:t>
+                  </w:r>
+                </w:p>
+              </w:txbxContent>
+            </v:textbox>
+          </v:oval>
+        </w:pict>
+      </w:r>
+      <w:r>
+        <w:rPr>
+          <w:rFonts w:ascii="Consolas" w:hAnsi="Consolas" w:cs="Consolas"/>
+          <w:noProof/>
+          <w:sz w:val="20"/>
+          <w:szCs w:val="20"/>
+        </w:rPr>
+        <w:pict>
+          <v:shape id="_x0000_s1037" type="#_x0000_t32" style="position:absolute;margin-left:156.25pt;margin-top:4.6pt;width:137.5pt;height:87.25pt;flip:y;z-index:251666432" o:connectortype="straight">
+            <v:stroke endarrow="block"/>
+          </v:shape>
+        </w:pict>
+      </w:r>
+      <w:r>
+        <w:rPr>
+          <w:rFonts w:ascii="Consolas" w:hAnsi="Consolas" w:cs="Consolas"/>
+          <w:sz w:val="20"/>
+          <w:szCs w:val="20"/>
+        </w:rPr>
+        <w:tab/>
+      </w:r>
+      <w:r>
+        <w:rPr>
+          <w:rFonts w:ascii="Consolas" w:hAnsi="Consolas" w:cs="Consolas"/>
+          <w:sz w:val="20"/>
+          <w:szCs w:val="20"/>
+        </w:rPr>
+        <w:tab/>
+      </w:r>
+      <w:r>
+        <w:rPr>
+          <w:rFonts w:ascii="Consolas" w:hAnsi="Consolas" w:cs="Consolas"/>
+          <w:sz w:val="20"/>
+          <w:szCs w:val="20"/>
+        </w:rPr>
+        <w:tab/>
+      </w:r>
+      <w:r>
+        <w:rPr>
+          <w:rFonts w:ascii="Consolas" w:hAnsi="Consolas" w:cs="Consolas"/>
+          <w:sz w:val="20"/>
+          <w:szCs w:val="20"/>
+        </w:rPr>
+        <w:tab/>
+      </w:r>
+      <w:r>
+        <w:rPr>
+          <w:rFonts w:ascii="Consolas" w:hAnsi="Consolas" w:cs="Consolas"/>
+          <w:sz w:val="20"/>
+          <w:szCs w:val="20"/>
+        </w:rPr>
+        <w:tab/>
+      </w:r>
+      <w:r>
+        <w:rPr>
+          <w:rFonts w:ascii="Consolas" w:hAnsi="Consolas" w:cs="Consolas"/>
+          <w:sz w:val="20"/>
+          <w:szCs w:val="20"/>
+        </w:rPr>
+        <w:tab/>
+      </w:r>
+    </w:p>
+    <w:p>
+      <w:pPr>
+        <w:spacing w:after="0"/>
+        <w:rPr>
+          <w:rFonts w:ascii="Consolas" w:hAnsi="Consolas" w:cs="Consolas"/>
+          <w:sz w:val="20"/>
+          <w:szCs w:val="20"/>
+        </w:rPr>
+      </w:pPr>
+    </w:p>
+    <w:p>
+      <w:pPr>
+        <w:spacing w:after="0"/>
+        <w:rPr>
+          <w:rFonts w:ascii="Consolas" w:hAnsi="Consolas" w:cs="Consolas"/>
+          <w:sz w:val="20"/>
+          <w:szCs w:val="20"/>
+        </w:rPr>
+      </w:pPr>
+      <w:r>
+        <w:rPr>
+          <w:rFonts w:ascii="Consolas" w:hAnsi="Consolas" w:cs="Consolas"/>
+          <w:noProof/>
+          <w:sz w:val="20"/>
+          <w:szCs w:val="20"/>
+        </w:rPr>
+        <w:pict>
+          <v:shape id="_x0000_s1041" type="#_x0000_t32" style="position:absolute;margin-left:348.8pt;margin-top:10.4pt;width:51.4pt;height:23.75pt;flip:y;z-index:251668480" o:connectortype="straight">
+            <v:stroke endarrow="block"/>
+          </v:shape>
+        </w:pict>
+      </w:r>
+      <w:r>
+        <w:rPr>
+          <w:rFonts w:ascii="Consolas" w:hAnsi="Consolas" w:cs="Consolas"/>
+          <w:sz w:val="20"/>
+          <w:szCs w:val="20"/>
+        </w:rPr>
+        <w:tab/>
+      </w:r>
+      <w:r>
+        <w:rPr>
+          <w:rFonts w:ascii="Consolas" w:hAnsi="Consolas" w:cs="Consolas"/>
+          <w:sz w:val="20"/>
+          <w:szCs w:val="20"/>
+        </w:rPr>
+        <w:tab/>
+      </w:r>
+      <w:r>
+        <w:rPr>
+          <w:rFonts w:ascii="Consolas" w:hAnsi="Consolas" w:cs="Consolas"/>
+          <w:sz w:val="20"/>
+          <w:szCs w:val="20"/>
+        </w:rPr>
+        <w:tab/>
+        <w:t>Method Area</w:t>
+      </w:r>
+      <w:r>
+        <w:rPr>
+          <w:rFonts w:ascii="Consolas" w:hAnsi="Consolas" w:cs="Consolas"/>
+          <w:sz w:val="20"/>
+          <w:szCs w:val="20"/>
+        </w:rPr>
+        <w:tab/>
+      </w:r>
+      <w:r>
+        <w:rPr>
+          <w:rFonts w:ascii="Consolas" w:hAnsi="Consolas" w:cs="Consolas"/>
+          <w:sz w:val="20"/>
+          <w:szCs w:val="20"/>
+        </w:rPr>
+        <w:tab/>
+      </w:r>
+      <w:r>
+        <w:rPr>
+          <w:rFonts w:ascii="Consolas" w:hAnsi="Consolas" w:cs="Consolas"/>
+          <w:sz w:val="20"/>
+          <w:szCs w:val="20"/>
+        </w:rPr>
+        <w:tab/>
+      </w:r>
+    </w:p>
+    <w:p>
+      <w:pPr>
+        <w:spacing w:after="0"/>
+        <w:rPr>
+          <w:rFonts w:ascii="Consolas" w:hAnsi="Consolas" w:cs="Consolas"/>
+          <w:sz w:val="20"/>
+          <w:szCs w:val="20"/>
+        </w:rPr>
+      </w:pPr>
+      <w:r>
+        <w:rPr>
+          <w:rFonts w:ascii="Consolas" w:hAnsi="Consolas" w:cs="Consolas"/>
+          <w:noProof/>
+          <w:sz w:val="20"/>
+          <w:szCs w:val="20"/>
+        </w:rPr>
+        <w:pict>
+          <v:oval id="_x0000_s1030" style="position:absolute;margin-left:318.55pt;margin-top:9.65pt;width:81.65pt;height:42.6pt;z-index:251662336">
+            <v:textbox>
+              <w:txbxContent>
+                <w:p>
+                  <w:pPr>
+                    <w:spacing w:after="0"/>
+                    <w:rPr>
+                      <w:sz w:val="18"/>
+                      <w:szCs w:val="18"/>
+                    </w:rPr>
+                  </w:pPr>
+                  <w:r>
+                    <w:rPr>
+                      <w:sz w:val="18"/>
+                      <w:szCs w:val="18"/>
+                    </w:rPr>
+                    <w:t>S1</w:t>
+                  </w:r>
+                </w:p>
+                <w:p>
+                  <w:pPr>
+                    <w:spacing w:after="0"/>
+                    <w:rPr>
+                      <w:sz w:val="18"/>
+                      <w:szCs w:val="18"/>
+                    </w:rPr>
+                  </w:pPr>
+                  <w:r>
+                    <w:rPr>
+                      <w:sz w:val="18"/>
+                      <w:szCs w:val="18"/>
+                    </w:rPr>
+                    <w:t>Test Object</w:t>
+                  </w:r>
+                </w:p>
+              </w:txbxContent>
+            </v:textbox>
+          </v:oval>
+        </w:pict>
+      </w:r>
+    </w:p>
+    <w:tbl>
+      <w:tblPr>
+        <w:tblStyle w:val="TableGrid"/>
+        <w:tblW w:w="0" w:type="auto"/>
+        <w:tblInd w:w="1755" w:type="dxa"/>
+        <w:tblLook w:val="04A0"/>
+      </w:tblPr>
+      <w:tblGrid>
+        <w:gridCol w:w="2392"/>
+      </w:tblGrid>
+      <w:tr>
+        <w:trPr>
+          <w:trHeight w:val="713"/>
+        </w:trPr>
+        <w:tc>
+          <w:tcPr>
+            <w:tcW w:w="2392" w:type="dxa"/>
+          </w:tcPr>
+          <w:p>
+            <w:pPr>
+              <w:rPr>
+                <w:rFonts w:ascii="Consolas" w:hAnsi="Consolas" w:cs="Consolas"/>
+                <w:sz w:val="20"/>
+                <w:szCs w:val="20"/>
+              </w:rPr>
+            </w:pPr>
+            <w:r>
+              <w:rPr>
+                <w:rFonts w:ascii="Consolas" w:hAnsi="Consolas" w:cs="Consolas"/>
+                <w:noProof/>
+                <w:sz w:val="20"/>
+                <w:szCs w:val="20"/>
+              </w:rPr>
+              <w:pict>
+                <v:shape id="_x0000_s1038" type="#_x0000_t32" style="position:absolute;margin-left:81.75pt;margin-top:33.45pt;width:154.3pt;height:53.15pt;flip:y;z-index:251667456" o:connectortype="straight">
+                  <v:stroke endarrow="block"/>
+                </v:shape>
+              </w:pict>
+            </w:r>
+          </w:p>
+        </w:tc>
+      </w:tr>
+      <w:tr>
+        <w:trPr>
+          <w:trHeight w:val="671"/>
+        </w:trPr>
+        <w:tc>
+          <w:tcPr>
+            <w:tcW w:w="2392" w:type="dxa"/>
+          </w:tcPr>
+          <w:p>
+            <w:pPr>
+              <w:jc w:val="center"/>
+              <w:rPr>
+                <w:rFonts w:ascii="Consolas" w:hAnsi="Consolas" w:cs="Consolas"/>
+                <w:sz w:val="20"/>
+                <w:szCs w:val="20"/>
+              </w:rPr>
+            </w:pPr>
+          </w:p>
+          <w:p>
+            <w:pPr>
+              <w:jc w:val="center"/>
+              <w:rPr>
+                <w:rFonts w:ascii="Consolas" w:hAnsi="Consolas" w:cs="Consolas"/>
+                <w:sz w:val="20"/>
+                <w:szCs w:val="20"/>
+              </w:rPr>
+            </w:pPr>
+            <w:r>
+              <w:rPr>
+                <w:rFonts w:ascii="Consolas" w:hAnsi="Consolas" w:cs="Consolas"/>
+                <w:sz w:val="20"/>
+                <w:szCs w:val="20"/>
+              </w:rPr>
+              <w:t>S3</w:t>
+            </w:r>
+          </w:p>
+        </w:tc>
+      </w:tr>
+      <w:tr>
+        <w:trPr>
+          <w:trHeight w:val="713"/>
+        </w:trPr>
+        <w:tc>
+          <w:tcPr>
+            <w:tcW w:w="2392" w:type="dxa"/>
+          </w:tcPr>
+          <w:p>
+            <w:pPr>
+              <w:jc w:val="center"/>
+              <w:rPr>
+                <w:rFonts w:ascii="Consolas" w:hAnsi="Consolas" w:cs="Consolas"/>
+                <w:sz w:val="20"/>
+                <w:szCs w:val="20"/>
+              </w:rPr>
+            </w:pPr>
+          </w:p>
+          <w:p>
+            <w:pPr>
+              <w:jc w:val="center"/>
+              <w:rPr>
+                <w:rFonts w:ascii="Consolas" w:hAnsi="Consolas" w:cs="Consolas"/>
+                <w:sz w:val="20"/>
+                <w:szCs w:val="20"/>
+              </w:rPr>
+            </w:pPr>
+            <w:r>
+              <w:rPr>
+                <w:rFonts w:ascii="Consolas" w:hAnsi="Consolas" w:cs="Consolas"/>
+                <w:sz w:val="20"/>
+                <w:szCs w:val="20"/>
+              </w:rPr>
+              <w:t>t</w:t>
+            </w:r>
+          </w:p>
+        </w:tc>
+      </w:tr>
+    </w:tbl>
+    <w:p>
+      <w:pPr>
+        <w:spacing w:after="0"/>
+        <w:rPr>
+          <w:rFonts w:ascii="Consolas" w:hAnsi="Consolas" w:cs="Consolas"/>
+          <w:sz w:val="20"/>
+          <w:szCs w:val="20"/>
+        </w:rPr>
+      </w:pPr>
+      <w:r>
+        <w:rPr>
+          <w:rFonts w:ascii="Consolas" w:hAnsi="Consolas" w:cs="Consolas"/>
+          <w:sz w:val="20"/>
+          <w:szCs w:val="20"/>
+        </w:rPr>
+        <w:tab/>
+      </w:r>
+      <w:r>
+        <w:rPr>
+          <w:rFonts w:ascii="Consolas" w:hAnsi="Consolas" w:cs="Consolas"/>
+          <w:sz w:val="20"/>
+          <w:szCs w:val="20"/>
+        </w:rPr>
+        <w:tab/>
+      </w:r>
+      <w:r>
+        <w:rPr>
+          <w:rFonts w:ascii="Consolas" w:hAnsi="Consolas" w:cs="Consolas"/>
+          <w:sz w:val="20"/>
+          <w:szCs w:val="20"/>
+        </w:rPr>
+        <w:tab/>
+        <w:t>Stack Area</w:t>
+      </w:r>
+      <w:r>
+        <w:rPr>
+          <w:rFonts w:ascii="Consolas" w:hAnsi="Consolas" w:cs="Consolas"/>
+          <w:sz w:val="20"/>
+          <w:szCs w:val="20"/>
+        </w:rPr>
+        <w:tab/>
+      </w:r>
+      <w:r>
+        <w:rPr>
+          <w:rFonts w:ascii="Consolas" w:hAnsi="Consolas" w:cs="Consolas"/>
+          <w:sz w:val="20"/>
+          <w:szCs w:val="20"/>
+        </w:rPr>
+        <w:tab/>
+      </w:r>
+      <w:r>
+        <w:rPr>
+          <w:rFonts w:ascii="Consolas" w:hAnsi="Consolas" w:cs="Consolas"/>
+          <w:sz w:val="20"/>
+          <w:szCs w:val="20"/>
+        </w:rPr>
+        <w:tab/>
+      </w:r>
+      <w:r>
+        <w:rPr>
+          <w:rFonts w:ascii="Consolas" w:hAnsi="Consolas" w:cs="Consolas"/>
+          <w:sz w:val="20"/>
+          <w:szCs w:val="20"/>
+        </w:rPr>
+        <w:tab/>
+      </w:r>
+      <w:r>
+        <w:rPr>
+          <w:rFonts w:ascii="Consolas" w:hAnsi="Consolas" w:cs="Consolas"/>
+          <w:b/>
+          <w:sz w:val="20"/>
+          <w:szCs w:val="20"/>
+        </w:rPr>
+        <w:t>Instance variable is always part of object</w:t>
+      </w:r>
+    </w:p>
+    <w:p>
+      <w:pPr>
+        <w:spacing w:after="0"/>
+        <w:rPr>
+          <w:rFonts w:ascii="Consolas" w:hAnsi="Consolas" w:cs="Consolas"/>
+          <w:sz w:val="20"/>
+          <w:szCs w:val="20"/>
+        </w:rPr>
+      </w:pPr>
+    </w:p>
+    <w:p>
+      <w:pPr>
+        <w:spacing w:after="0"/>
+        <w:rPr>
+          <w:rFonts w:cstheme="minorHAnsi"/>
+        </w:rPr>
+      </w:pPr>
+      <w:r>
+        <w:rPr>
+          <w:rFonts w:ascii="Consolas" w:hAnsi="Consolas" w:cs="Consolas"/>
+          <w:sz w:val="20"/>
+          <w:szCs w:val="20"/>
+        </w:rPr>
+        <w:tab/>
+      </w:r>
+      <w:r>
+        <w:rPr>
+          <w:rFonts w:ascii="Consolas" w:hAnsi="Consolas" w:cs="Consolas"/>
+          <w:sz w:val="20"/>
+          <w:szCs w:val="20"/>
+        </w:rPr>
+        <w:tab/>
+      </w:r>
+      <w:r>
+        <w:rPr>
+          <w:rFonts w:ascii="Consolas" w:hAnsi="Consolas" w:cs="Consolas"/>
+          <w:sz w:val="20"/>
+          <w:szCs w:val="20"/>
+        </w:rPr>
+        <w:tab/>
+      </w:r>
+      <w:r>
+        <w:rPr>
+          <w:rFonts w:ascii="Consolas" w:hAnsi="Consolas" w:cs="Consolas"/>
+          <w:sz w:val="20"/>
+          <w:szCs w:val="20"/>
+        </w:rPr>
+        <w:tab/>
+      </w:r>
+      <w:r>
+        <w:rPr>
+          <w:rFonts w:ascii="Consolas" w:hAnsi="Consolas" w:cs="Consolas"/>
+          <w:sz w:val="20"/>
+          <w:szCs w:val="20"/>
+        </w:rPr>
+        <w:tab/>
+      </w:r>
+      <w:r>
+        <w:rPr>
+          <w:rFonts w:cstheme="minorHAnsi"/>
+        </w:rPr>
+        <w:t>Fig: Instance creation &amp; references</w:t>
+      </w:r>
+    </w:p>
+    <w:p>
+      <w:pPr>
+        <w:spacing w:after="0"/>
+        <w:rPr>
+          <w:rFonts w:cstheme="minorHAnsi"/>
+        </w:rPr>
+      </w:pPr>
+    </w:p>
+    <w:p>
+      <w:pPr>
+        <w:spacing w:after="0"/>
+        <w:rPr>
+          <w:rFonts w:cstheme="minorHAnsi"/>
+        </w:rPr>
+      </w:pPr>
+    </w:p>
+    <w:p>
+      <w:pPr>
+        <w:spacing w:after="0"/>
+        <w:rPr>
+          <w:rFonts w:cstheme="minorHAnsi"/>
+        </w:rPr>
+      </w:pPr>
+    </w:p>
+    <w:p>
+      <w:pPr>
+        <w:spacing w:after="0"/>
+        <w:rPr>
+          <w:rFonts w:cstheme="minorHAnsi"/>
+        </w:rPr>
+      </w:pPr>
+    </w:p>
+    <w:p>
+      <w:pPr>
+        <w:spacing w:after="0"/>
+        <w:rPr>
+          <w:rFonts w:cstheme="minorHAnsi"/>
+        </w:rPr>
+      </w:pPr>
+    </w:p>
+    <w:p>
+      <w:pPr>
+        <w:spacing w:after="0"/>
+        <w:rPr>
+          <w:rFonts w:cstheme="minorHAnsi"/>
+        </w:rPr>
+      </w:pPr>
+    </w:p>
+    <w:p>
+      <w:pPr>
+        <w:spacing w:after="0"/>
+        <w:rPr>
+          <w:rFonts w:cstheme="minorHAnsi"/>
+        </w:rPr>
+      </w:pPr>
+    </w:p>
+    <w:p>
+      <w:pPr>
+        <w:spacing w:after="0"/>
+        <w:rPr>
+          <w:rFonts w:cstheme="minorHAnsi"/>
+        </w:rPr>
+      </w:pPr>
+    </w:p>
+    <w:p>
+      <w:pPr>
+        <w:spacing w:after="0"/>
+        <w:rPr>
+          <w:rFonts w:cstheme="minorHAnsi"/>
+        </w:rPr>
+      </w:pPr>
+    </w:p>
+    <w:p>
+      <w:pPr>
+        <w:spacing w:after="0"/>
+        <w:rPr>
+          <w:rFonts w:cstheme="minorHAnsi"/>
+        </w:rPr>
+      </w:pPr>
+    </w:p>
+    <w:p>
+      <w:pPr>
+        <w:spacing w:after="0"/>
+        <w:rPr>
+          <w:rFonts w:cstheme="minorHAnsi"/>
+          <w:b/>
+          <w:sz w:val="28"/>
+          <w:szCs w:val="28"/>
+        </w:rPr>
+      </w:pPr>
+      <w:r>
+        <w:rPr>
+          <w:rFonts w:cstheme="minorHAnsi"/>
+          <w:b/>
+          <w:sz w:val="28"/>
+          <w:szCs w:val="28"/>
+        </w:rPr>
+        <w:lastRenderedPageBreak/>
+        <w:t>Execution Engine</w:t>
+      </w:r>
+    </w:p>
+    <w:p>
+      <w:pPr>
+        <w:spacing w:after="0"/>
+        <w:rPr>
+          <w:rFonts w:cstheme="minorHAnsi"/>
+        </w:rPr>
+      </w:pPr>
+    </w:p>
+    <w:p>
+      <w:pPr>
+        <w:spacing w:after="0"/>
+        <w:rPr>
+          <w:rFonts w:cstheme="minorHAnsi"/>
+        </w:rPr>
+      </w:pPr>
+      <w:r>
+        <w:rPr>
+          <w:rFonts w:cstheme="minorHAnsi"/>
+        </w:rPr>
+        <w:t>&gt; This is the central component of JVM.</w:t>
+      </w:r>
+    </w:p>
+    <w:p>
+      <w:pPr>
+        <w:spacing w:after="0"/>
+        <w:rPr>
+          <w:rFonts w:cstheme="minorHAnsi"/>
+        </w:rPr>
+      </w:pPr>
+      <w:r>
+        <w:rPr>
+          <w:rFonts w:cstheme="minorHAnsi"/>
+        </w:rPr>
+        <w:t>&gt; Execution engine is responsible to execute Java class file.</w:t>
+      </w:r>
+    </w:p>
+    <w:p>
+      <w:pPr>
+        <w:spacing w:after="0"/>
+        <w:rPr>
+          <w:rFonts w:cstheme="minorHAnsi"/>
+        </w:rPr>
+      </w:pPr>
+      <w:r>
+        <w:rPr>
+          <w:rFonts w:cstheme="minorHAnsi"/>
+        </w:rPr>
+        <w:t>&gt; It has mainly 2 components</w:t>
+      </w:r>
+    </w:p>
+    <w:p>
+      <w:pPr>
+        <w:spacing w:after="0"/>
+        <w:rPr>
+          <w:rFonts w:cstheme="minorHAnsi"/>
+        </w:rPr>
+      </w:pPr>
+      <w:r>
+        <w:rPr>
+          <w:rFonts w:cstheme="minorHAnsi"/>
+        </w:rPr>
+        <w:tab/>
+        <w:t>a) Interpreter</w:t>
+      </w:r>
+    </w:p>
+    <w:p>
+      <w:pPr>
+        <w:spacing w:after="0"/>
+        <w:rPr>
+          <w:rFonts w:cstheme="minorHAnsi"/>
+        </w:rPr>
+      </w:pPr>
+      <w:r>
+        <w:rPr>
+          <w:rFonts w:cstheme="minorHAnsi"/>
+        </w:rPr>
+        <w:tab/>
+        <w:t>b) JIT Compiler</w:t>
+      </w:r>
+    </w:p>
+    <w:p>
+      <w:pPr>
+        <w:spacing w:after="0"/>
+        <w:rPr>
+          <w:rFonts w:cstheme="minorHAnsi"/>
+        </w:rPr>
+      </w:pPr>
+    </w:p>
+    <w:p>
+      <w:pPr>
+        <w:spacing w:after="0"/>
+        <w:rPr>
+          <w:rFonts w:cstheme="minorHAnsi"/>
+        </w:rPr>
+      </w:pPr>
+      <w:r>
+        <w:rPr>
+          <w:rFonts w:cstheme="minorHAnsi"/>
+        </w:rPr>
+        <w:t>a)</w:t>
+      </w:r>
+      <w:r>
+        <w:rPr>
+          <w:rFonts w:cstheme="minorHAnsi"/>
+          <w:b/>
+        </w:rPr>
+        <w:t xml:space="preserve"> Interpreter</w:t>
+      </w:r>
+    </w:p>
+    <w:p>
+      <w:pPr>
+        <w:spacing w:after="0"/>
+        <w:rPr>
+          <w:rFonts w:cstheme="minorHAnsi"/>
+        </w:rPr>
+      </w:pPr>
+      <w:r>
+        <w:rPr>
+          <w:rFonts w:cstheme="minorHAnsi"/>
+        </w:rPr>
+        <w:t xml:space="preserve">&gt; It is responsible for </w:t>
+      </w:r>
+      <w:r>
+        <w:rPr>
+          <w:rFonts w:cstheme="minorHAnsi"/>
+        </w:rPr>
+        <w:t>3 activities:</w:t>
+      </w:r>
+    </w:p>
+    <w:p>
+      <w:pPr>
+        <w:spacing w:after="0"/>
+        <w:rPr>
+          <w:rFonts w:cstheme="minorHAnsi"/>
+        </w:rPr>
+      </w:pPr>
+      <w:r>
+        <w:rPr>
+          <w:rFonts w:cstheme="minorHAnsi"/>
+        </w:rPr>
+        <w:tab/>
+        <w:t xml:space="preserve">First: </w:t>
+      </w:r>
+      <w:r>
+        <w:rPr>
+          <w:rFonts w:cstheme="minorHAnsi"/>
+        </w:rPr>
+        <w:t>reading</w:t>
+      </w:r>
+      <w:r>
+        <w:rPr>
+          <w:rFonts w:cstheme="minorHAnsi"/>
+        </w:rPr>
+        <w:t xml:space="preserve"> bytecode.</w:t>
+      </w:r>
+    </w:p>
+    <w:p>
+      <w:pPr>
+        <w:spacing w:after="0"/>
+        <w:rPr>
+          <w:rFonts w:cstheme="minorHAnsi"/>
+        </w:rPr>
+      </w:pPr>
+      <w:r>
+        <w:rPr>
+          <w:rFonts w:cstheme="minorHAnsi"/>
+        </w:rPr>
+        <w:tab/>
+        <w:t>Second:  interpret that bytecode</w:t>
+      </w:r>
+      <w:r>
+        <w:rPr>
+          <w:rFonts w:cstheme="minorHAnsi"/>
+        </w:rPr>
+        <w:t xml:space="preserve"> into machine code (native code)</w:t>
+      </w:r>
+      <w:r>
+        <w:rPr>
+          <w:rFonts w:cstheme="minorHAnsi"/>
+        </w:rPr>
+        <w:t>.</w:t>
+      </w:r>
+    </w:p>
+    <w:p>
+      <w:pPr>
+        <w:spacing w:after="0"/>
+        <w:rPr>
+          <w:rFonts w:cstheme="minorHAnsi"/>
+        </w:rPr>
+      </w:pPr>
+      <w:r>
+        <w:rPr>
+          <w:rFonts w:cstheme="minorHAnsi"/>
+        </w:rPr>
+        <w:tab/>
+        <w:t>Third:  execute that machine code line by line.</w:t>
+      </w:r>
+    </w:p>
+    <w:p>
+      <w:pPr>
+        <w:spacing w:after="0"/>
+        <w:rPr>
+          <w:rFonts w:cstheme="minorHAnsi"/>
+        </w:rPr>
+      </w:pPr>
+      <w:r>
+        <w:rPr>
+          <w:rFonts w:cstheme="minorHAnsi"/>
+        </w:rPr>
+        <w:t>&gt; The problem with interpreter is it interprets every time even same method invoked multiple times which reduces performance of the system.</w:t>
+      </w:r>
+    </w:p>
+    <w:p>
+      <w:pPr>
+        <w:spacing w:after="0"/>
+        <w:rPr>
+          <w:rFonts w:cstheme="minorHAnsi"/>
+        </w:rPr>
+      </w:pPr>
+      <w:r>
+        <w:rPr>
+          <w:rFonts w:cstheme="minorHAnsi"/>
+        </w:rPr>
+        <w:t>&gt; To overcome this problem, JIT compiler was introduced.</w:t>
+      </w:r>
+    </w:p>
+    <w:p>
+      <w:pPr>
+        <w:spacing w:after="0"/>
+        <w:rPr>
+          <w:rFonts w:cstheme="minorHAnsi"/>
+        </w:rPr>
+      </w:pPr>
+    </w:p>
+    <w:p>
+      <w:pPr>
+        <w:spacing w:after="0"/>
+        <w:rPr>
+          <w:rFonts w:cstheme="minorHAnsi"/>
+        </w:rPr>
+      </w:pPr>
+      <w:r>
+        <w:rPr>
+          <w:rFonts w:cstheme="minorHAnsi"/>
+        </w:rPr>
+        <w:t xml:space="preserve">b) </w:t>
+      </w:r>
+      <w:r>
+        <w:rPr>
+          <w:rFonts w:cstheme="minorHAnsi"/>
+          <w:b/>
+        </w:rPr>
+        <w:t>JIT Compiler (Just In time)</w:t>
+      </w:r>
+    </w:p>
+    <w:p>
+      <w:pPr>
+        <w:spacing w:after="0"/>
+        <w:rPr>
+          <w:rFonts w:cstheme="minorHAnsi"/>
+        </w:rPr>
+      </w:pPr>
+      <w:r>
+        <w:rPr>
+          <w:rFonts w:cstheme="minorHAnsi"/>
+        </w:rPr>
+        <w:t xml:space="preserve">&gt; The main purpose of JIT compiler is to improve performance. </w:t>
+      </w:r>
+    </w:p>
+    <w:p>
+      <w:pPr>
+        <w:spacing w:after="0"/>
+        <w:rPr>
+          <w:rFonts w:cstheme="minorHAnsi"/>
+        </w:rPr>
+      </w:pPr>
+      <w:r>
+        <w:rPr>
+          <w:rFonts w:cstheme="minorHAnsi"/>
+        </w:rPr>
+        <w:t>&gt; Internally JIT compiler maintains a separate count for every method.</w:t>
+      </w:r>
+    </w:p>
+    <w:p>
+      <w:pPr>
+        <w:spacing w:after="0"/>
+        <w:rPr>
+          <w:rFonts w:cstheme="minorHAnsi"/>
+        </w:rPr>
+      </w:pPr>
+      <w:r>
+        <w:rPr>
+          <w:rFonts w:cstheme="minorHAnsi"/>
+        </w:rPr>
+        <w:t>&gt; Whenever JVM come across any method, first that method will be interpreted normally by the interpreter &amp; JIT compiler increment corresponding count variable. This process will be continued for every method.</w:t>
+      </w:r>
+    </w:p>
+    <w:p>
+      <w:pPr>
+        <w:spacing w:after="0"/>
+        <w:rPr>
+          <w:rFonts w:cstheme="minorHAnsi"/>
+        </w:rPr>
+      </w:pPr>
+      <w:r>
+        <w:rPr>
+          <w:rFonts w:cstheme="minorHAnsi"/>
+        </w:rPr>
+        <w:t>&gt; Once if any method count reaches threshold value</w:t>
+      </w:r>
+      <w:r>
+        <w:rPr>
+          <w:rFonts w:cstheme="minorHAnsi"/>
+        </w:rPr>
+        <w:t xml:space="preserve"> (threshold count varies from JVM to JVM) </w:t>
+      </w:r>
+      <w:r>
+        <w:rPr>
+          <w:rFonts w:cstheme="minorHAnsi"/>
+        </w:rPr>
+        <w:t xml:space="preserve">then JIT compiler identifies that method is a repetitively used method (also called </w:t>
+      </w:r>
+      <w:r>
+        <w:rPr>
+          <w:rFonts w:cstheme="minorHAnsi"/>
+          <w:b/>
+        </w:rPr>
+        <w:t>Hotspot method</w:t>
+      </w:r>
+      <w:r>
+        <w:rPr>
+          <w:rFonts w:cstheme="minorHAnsi"/>
+        </w:rPr>
+        <w:t xml:space="preserve">). JIT compiler immediately compiles that method &amp; generates its native code. </w:t>
+      </w:r>
+    </w:p>
+    <w:p>
+      <w:pPr>
+        <w:spacing w:after="0"/>
+        <w:rPr>
+          <w:rFonts w:cstheme="minorHAnsi"/>
+        </w:rPr>
+      </w:pPr>
+      <w:r>
+        <w:rPr>
+          <w:rFonts w:cstheme="minorHAnsi"/>
+        </w:rPr>
+        <w:t>Next time if JVM comes across same method call, then JVM uses native code directly &amp; executes it instead of interpreting once again &amp; that’s how JIT compiler improves the system’s performance.</w:t>
+      </w:r>
+    </w:p>
+    <w:p>
+      <w:pPr>
+        <w:spacing w:after="0"/>
+        <w:rPr>
+          <w:rFonts w:cstheme="minorHAnsi"/>
+        </w:rPr>
+      </w:pPr>
+    </w:p>
+    <w:p>
+      <w:pPr>
+        <w:spacing w:after="0"/>
+        <w:rPr>
+          <w:rFonts w:cstheme="minorHAnsi"/>
+        </w:rPr>
+      </w:pPr>
+      <w:r>
+        <w:rPr>
+          <w:rFonts w:cstheme="minorHAnsi"/>
+        </w:rPr>
+        <w:t>&gt; Some advance JIT compilers will recompile generated native code if count reaches threshold value 2</w:t>
+      </w:r>
+      <w:r>
+        <w:rPr>
+          <w:rFonts w:cstheme="minorHAnsi"/>
+          <w:vertAlign w:val="superscript"/>
+        </w:rPr>
+        <w:t>nd</w:t>
+      </w:r>
+      <w:r>
+        <w:rPr>
+          <w:rFonts w:cstheme="minorHAnsi"/>
+        </w:rPr>
+        <w:t xml:space="preserve"> time, so that more optimized machine code will be generated.</w:t>
+      </w:r>
+    </w:p>
+    <w:p>
+      <w:pPr>
+        <w:spacing w:after="0"/>
+        <w:rPr>
+          <w:rFonts w:cstheme="minorHAnsi"/>
+        </w:rPr>
+      </w:pPr>
+      <w:r>
+        <w:rPr>
+          <w:rFonts w:cstheme="minorHAnsi"/>
+        </w:rPr>
+        <w:t>&gt; Internally Profiler, which is a part of JIT compiler, is responsible to identify hotspots.</w:t>
+      </w:r>
+    </w:p>
+    <w:p>
+      <w:pPr>
+        <w:spacing w:after="0"/>
+        <w:rPr>
+          <w:rFonts w:cstheme="minorHAnsi"/>
+        </w:rPr>
+      </w:pPr>
+    </w:p>
+    <w:tbl>
+      <w:tblPr>
+        <w:tblStyle w:val="TableGrid"/>
+        <w:tblW w:w="0" w:type="auto"/>
+        <w:tblInd w:w="288" w:type="dxa"/>
+        <w:tblLook w:val="04A0"/>
+      </w:tblPr>
+      <w:tblGrid>
+        <w:gridCol w:w="2340"/>
+        <w:gridCol w:w="5130"/>
+        <w:gridCol w:w="2430"/>
+      </w:tblGrid>
+      <w:tr>
+        <w:trPr>
+          <w:trHeight w:val="3833"/>
+        </w:trPr>
+        <w:tc>
+          <w:tcPr>
+            <w:tcW w:w="2340" w:type="dxa"/>
+          </w:tcPr>
+          <w:p>
+            <w:pPr>
+              <w:rPr>
+                <w:rFonts w:cstheme="minorHAnsi"/>
+              </w:rPr>
+            </w:pPr>
+          </w:p>
+          <w:p>
+            <w:pPr>
+              <w:rPr>
+                <w:rFonts w:cstheme="minorHAnsi"/>
+              </w:rPr>
+            </w:pPr>
+          </w:p>
+          <w:p>
+            <w:pPr>
+              <w:rPr>
+                <w:rFonts w:cstheme="minorHAnsi"/>
+              </w:rPr>
+            </w:pPr>
+          </w:p>
+          <w:p>
+            <w:pPr>
+              <w:rPr>
+                <w:rFonts w:cstheme="minorHAnsi"/>
+              </w:rPr>
+            </w:pPr>
+          </w:p>
+          <w:p>
+            <w:pPr>
+              <w:rPr>
+                <w:rFonts w:cstheme="minorHAnsi"/>
+              </w:rPr>
+            </w:pPr>
+          </w:p>
+          <w:p>
+            <w:pPr>
+              <w:rPr>
+                <w:rFonts w:cstheme="minorHAnsi"/>
+              </w:rPr>
+            </w:pPr>
+          </w:p>
+          <w:p>
+            <w:pPr>
+              <w:rPr>
+                <w:rFonts w:cstheme="minorHAnsi"/>
+              </w:rPr>
+            </w:pPr>
+          </w:p>
+          <w:p>
+            <w:pPr>
+              <w:jc w:val="center"/>
+              <w:rPr>
+                <w:rFonts w:cstheme="minorHAnsi"/>
+              </w:rPr>
+            </w:pPr>
+            <w:r>
+              <w:rPr>
+                <w:rFonts w:cstheme="minorHAnsi"/>
+              </w:rPr>
+              <w:t>Interpreter</w:t>
+            </w:r>
+          </w:p>
+        </w:tc>
+        <w:tc>
+          <w:tcPr>
+            <w:tcW w:w="5130" w:type="dxa"/>
+          </w:tcPr>
+          <w:p>
+            <w:pPr>
+              <w:jc w:val="center"/>
+              <w:rPr>
+                <w:rFonts w:cstheme="minorHAnsi"/>
+              </w:rPr>
+            </w:pPr>
+            <w:r>
+              <w:rPr>
+                <w:rFonts w:cstheme="minorHAnsi"/>
+              </w:rPr>
+              <w:t>JIT compiler</w:t>
+            </w:r>
+          </w:p>
+          <w:p>
+            <w:pPr>
+              <w:rPr>
+                <w:rFonts w:cstheme="minorHAnsi"/>
+              </w:rPr>
+            </w:pPr>
+            <w:r>
+              <w:rPr>
+                <w:rFonts w:cstheme="minorHAnsi"/>
+                <w:noProof/>
+              </w:rPr>
+              <w:pict>
+                <v:shape id="_x0000_s1047" type="#_x0000_t32" style="position:absolute;margin-left:73.8pt;margin-top:85pt;width:0;height:21.9pt;z-index:251674624" o:connectortype="straight">
+                  <v:stroke endarrow="block"/>
+                </v:shape>
+              </w:pict>
+            </w:r>
+            <w:r>
+              <w:rPr>
+                <w:rFonts w:cstheme="minorHAnsi"/>
+                <w:noProof/>
+              </w:rPr>
+              <w:pict>
+                <v:rect id="_x0000_s1043" style="position:absolute;margin-left:21.35pt;margin-top:61.35pt;width:106.25pt;height:23.65pt;z-index:251670528">
+                  <v:textbox>
+                    <w:txbxContent>
+                      <w:p>
+                        <w:pPr>
+                          <w:jc w:val="center"/>
+                          <w:rPr>
+                            <w:sz w:val="20"/>
+                            <w:szCs w:val="20"/>
+                          </w:rPr>
+                        </w:pPr>
+                        <w:r>
+                          <w:rPr>
+                            <w:sz w:val="20"/>
+                            <w:szCs w:val="20"/>
+                          </w:rPr>
+                          <w:t>Code Optimizer</w:t>
+                        </w:r>
+                      </w:p>
+                    </w:txbxContent>
+                  </v:textbox>
+                </v:rect>
+              </w:pict>
+            </w:r>
+            <w:r>
+              <w:rPr>
+                <w:rFonts w:cstheme="minorHAnsi"/>
+                <w:noProof/>
+              </w:rPr>
+              <w:pict>
+                <v:rect id="_x0000_s1045" style="position:absolute;margin-left:21.35pt;margin-top:146.15pt;width:106.25pt;height:20.25pt;z-index:251672576">
+                  <v:textbox>
+                    <w:txbxContent>
+                      <w:p>
+                        <w:pPr>
+                          <w:jc w:val="center"/>
+                          <w:rPr>
+                            <w:sz w:val="20"/>
+                            <w:szCs w:val="20"/>
+                          </w:rPr>
+                        </w:pPr>
+                        <w:r>
+                          <w:rPr>
+                            <w:sz w:val="20"/>
+                            <w:szCs w:val="20"/>
+                          </w:rPr>
+                          <w:t>Machine code</w:t>
+                        </w:r>
+                      </w:p>
+                    </w:txbxContent>
+                  </v:textbox>
+                </v:rect>
+              </w:pict>
+            </w:r>
+            <w:r>
+              <w:rPr>
+                <w:rFonts w:cstheme="minorHAnsi"/>
+                <w:noProof/>
+              </w:rPr>
+              <w:pict>
+                <v:shape id="_x0000_s1048" type="#_x0000_t32" style="position:absolute;margin-left:73.8pt;margin-top:126.95pt;width:0;height:19.2pt;z-index:251675648" o:connectortype="straight">
+                  <v:stroke endarrow="block"/>
+                </v:shape>
+              </w:pict>
+            </w:r>
+            <w:r>
+              <w:rPr>
+                <w:rFonts w:cstheme="minorHAnsi"/>
+                <w:noProof/>
+              </w:rPr>
+              <w:pict>
+                <v:rect id="_x0000_s1044" style="position:absolute;margin-left:8.05pt;margin-top:104.7pt;width:137pt;height:22.25pt;z-index:251671552">
+                  <v:textbox>
+                    <w:txbxContent>
+                      <w:p>
+                        <w:pPr>
+                          <w:jc w:val="center"/>
+                          <w:rPr>
+                            <w:sz w:val="20"/>
+                            <w:szCs w:val="20"/>
+                          </w:rPr>
+                        </w:pPr>
+                        <w:r>
+                          <w:rPr>
+                            <w:sz w:val="20"/>
+                            <w:szCs w:val="20"/>
+                          </w:rPr>
+                          <w:t>Target code generator</w:t>
+                        </w:r>
+                      </w:p>
+                    </w:txbxContent>
+                  </v:textbox>
+                </v:rect>
+              </w:pict>
+            </w:r>
+            <w:r>
+              <w:rPr>
+                <w:rFonts w:cstheme="minorHAnsi"/>
+                <w:noProof/>
+              </w:rPr>
+              <w:pict>
+                <v:rect id="_x0000_s1042" style="position:absolute;margin-left:8.05pt;margin-top:15.8pt;width:137pt;height:20.35pt;z-index:251669504">
+                  <v:textbox style="mso-next-textbox:#_x0000_s1042">
+                    <w:txbxContent>
+                      <w:p>
+                        <w:pPr>
+                          <w:rPr>
+                            <w:sz w:val="20"/>
+                            <w:szCs w:val="20"/>
+                          </w:rPr>
+                        </w:pPr>
+                        <w:r>
+                          <w:rPr>
+                            <w:sz w:val="20"/>
+                            <w:szCs w:val="20"/>
+                          </w:rPr>
+                          <w:t>Intermediate Code generat</w:t>
+                        </w:r>
+                        <w:r>
+                          <w:rPr>
+                            <w:sz w:val="20"/>
+                            <w:szCs w:val="20"/>
+                          </w:rPr>
+                          <w:t>or</w:t>
+                        </w:r>
+                      </w:p>
+                    </w:txbxContent>
+                  </v:textbox>
+                </v:rect>
+              </w:pict>
+            </w:r>
+            <w:r>
+              <w:rPr>
+                <w:rFonts w:cstheme="minorHAnsi"/>
+                <w:noProof/>
+              </w:rPr>
+              <w:pict>
+                <v:shape id="_x0000_s1046" type="#_x0000_t32" style="position:absolute;margin-left:73.75pt;margin-top:36.15pt;width:.05pt;height:25.2pt;z-index:251673600" o:connectortype="straight">
+                  <v:stroke endarrow="block"/>
+                </v:shape>
+              </w:pict>
+            </w:r>
+            <w:r>
+              <w:rPr>
+                <w:rFonts w:cstheme="minorHAnsi"/>
+                <w:noProof/>
+              </w:rPr>
+              <w:pict>
+                <v:oval id="_x0000_s1050" style="position:absolute;margin-left:150.7pt;margin-top:47.9pt;width:81.05pt;height:50.4pt;z-index:251676672">
+                  <v:textbox>
+                    <w:txbxContent>
+                      <w:p>
+                        <w:pPr>
+                          <w:jc w:val="center"/>
+                          <w:rPr>
+                            <w:sz w:val="20"/>
+                            <w:szCs w:val="20"/>
+                          </w:rPr>
+                        </w:pPr>
+                        <w:r>
+                          <w:rPr>
+                            <w:sz w:val="20"/>
+                            <w:szCs w:val="20"/>
+                          </w:rPr>
+                          <w:t>Profiler</w:t>
+                        </w:r>
+                      </w:p>
+                    </w:txbxContent>
+                  </v:textbox>
+                </v:oval>
+              </w:pict>
+            </w:r>
+          </w:p>
+        </w:tc>
+        <w:tc>
+          <w:tcPr>
+            <w:tcW w:w="2430" w:type="dxa"/>
+          </w:tcPr>
+          <w:p>
+            <w:pPr>
+              <w:rPr>
+                <w:rFonts w:cstheme="minorHAnsi"/>
+              </w:rPr>
+            </w:pPr>
+          </w:p>
+          <w:p>
+            <w:pPr>
+              <w:rPr>
+                <w:rFonts w:cstheme="minorHAnsi"/>
+              </w:rPr>
+            </w:pPr>
+          </w:p>
+          <w:p>
+            <w:pPr>
+              <w:rPr>
+                <w:rFonts w:cstheme="minorHAnsi"/>
+              </w:rPr>
+            </w:pPr>
+          </w:p>
+          <w:p>
+            <w:pPr>
+              <w:rPr>
+                <w:rFonts w:cstheme="minorHAnsi"/>
+              </w:rPr>
+            </w:pPr>
+          </w:p>
+          <w:p>
+            <w:pPr>
+              <w:rPr>
+                <w:rFonts w:cstheme="minorHAnsi"/>
+              </w:rPr>
+            </w:pPr>
+          </w:p>
+          <w:p>
+            <w:pPr>
+              <w:rPr>
+                <w:rFonts w:cstheme="minorHAnsi"/>
+              </w:rPr>
+            </w:pPr>
+          </w:p>
+          <w:p>
+            <w:pPr>
+              <w:rPr>
+                <w:rFonts w:cstheme="minorHAnsi"/>
+              </w:rPr>
+            </w:pPr>
+          </w:p>
+          <w:p>
+            <w:pPr>
+              <w:rPr>
+                <w:rFonts w:cstheme="minorHAnsi"/>
+              </w:rPr>
+            </w:pPr>
+            <w:r>
+              <w:rPr>
+                <w:rFonts w:cstheme="minorHAnsi"/>
+              </w:rPr>
+              <w:t>Garbage collection etc.</w:t>
+            </w:r>
+          </w:p>
+        </w:tc>
+      </w:tr>
+    </w:tbl>
+    <w:p>
+      <w:pPr>
+        <w:spacing w:after="0"/>
+        <w:rPr>
+          <w:rFonts w:cstheme="minorHAnsi"/>
+        </w:rPr>
+      </w:pPr>
+      <w:r>
+        <w:rPr>
+          <w:rFonts w:cstheme="minorHAnsi"/>
+        </w:rPr>
+        <w:tab/>
+      </w:r>
+      <w:r>
+        <w:rPr>
+          <w:rFonts w:cstheme="minorHAnsi"/>
+        </w:rPr>
+        <w:tab/>
+      </w:r>
+      <w:r>
+        <w:rPr>
+          <w:rFonts w:cstheme="minorHAnsi"/>
+        </w:rPr>
+        <w:tab/>
+      </w:r>
+      <w:r>
+        <w:rPr>
+          <w:rFonts w:cstheme="minorHAnsi"/>
+        </w:rPr>
+        <w:tab/>
+      </w:r>
+      <w:r>
+        <w:rPr>
+          <w:rFonts w:cstheme="minorHAnsi"/>
+        </w:rPr>
+        <w:tab/>
+        <w:t>Fig: Execution Engine</w:t>
+      </w:r>
+    </w:p>
+    <w:p>
+      <w:pPr>
+        <w:spacing w:after="0"/>
+        <w:rPr>
+          <w:rFonts w:cstheme="minorHAnsi"/>
+        </w:rPr>
+      </w:pPr>
+    </w:p>
+    <w:p>
+      <w:pPr>
+        <w:spacing w:after="0"/>
+        <w:rPr>
+          <w:rFonts w:cstheme="minorHAnsi"/>
+          <w:b/>
+          <w:sz w:val="28"/>
+          <w:szCs w:val="28"/>
+        </w:rPr>
+      </w:pPr>
+      <w:r>
+        <w:rPr>
+          <w:rFonts w:cstheme="minorHAnsi"/>
+          <w:b/>
+          <w:sz w:val="28"/>
+          <w:szCs w:val="28"/>
+        </w:rPr>
+        <w:lastRenderedPageBreak/>
+        <w:t>Java Native Interface (JNI)</w:t>
+      </w:r>
+    </w:p>
+    <w:p>
+      <w:pPr>
+        <w:spacing w:after="0"/>
+        <w:rPr>
+          <w:rFonts w:cstheme="minorHAnsi"/>
+          <w:b/>
+          <w:sz w:val="28"/>
+          <w:szCs w:val="28"/>
+        </w:rPr>
+      </w:pPr>
+    </w:p>
+    <w:p>
+      <w:pPr>
+        <w:spacing w:after="0"/>
+        <w:rPr>
+          <w:rFonts w:cstheme="minorHAnsi"/>
+        </w:rPr>
+      </w:pPr>
+      <w:r>
+        <w:rPr>
+          <w:rFonts w:cstheme="minorHAnsi"/>
+        </w:rPr>
+        <w:t>&gt; JNI acts as a mediator for java method calls &amp; corresponding native libraries i.e. JNI is responsible to provide information about native libraries to the JVM.</w:t>
+      </w:r>
+    </w:p>
+    <w:p>
+      <w:pPr>
+        <w:spacing w:after="0"/>
+        <w:rPr>
+          <w:rFonts w:cstheme="minorHAnsi"/>
+        </w:rPr>
+      </w:pPr>
+    </w:p>
+    <w:p>
+      <w:pPr>
+        <w:spacing w:after="0"/>
+        <w:rPr>
+          <w:rFonts w:cstheme="minorHAnsi"/>
+        </w:rPr>
+      </w:pPr>
+      <w:r>
+        <w:rPr>
+          <w:rFonts w:cstheme="minorHAnsi"/>
+        </w:rPr>
+        <w:t>&gt; Native Method library provides/holds native libraries information.</w:t>
+      </w:r>
+    </w:p>
+    <w:p>
+      <w:pPr>
+        <w:spacing w:after="0"/>
+        <w:rPr>
+          <w:rFonts w:cstheme="minorHAnsi"/>
+        </w:rPr>
+      </w:pPr>
+    </w:p>
+    <w:tbl>
+      <w:tblPr>
+        <w:tblStyle w:val="TableGrid"/>
+        <w:tblW w:w="0" w:type="auto"/>
+        <w:tblInd w:w="1625" w:type="dxa"/>
+        <w:tblLook w:val="04A0"/>
+      </w:tblPr>
+      <w:tblGrid>
+        <w:gridCol w:w="2507"/>
+        <w:gridCol w:w="2507"/>
+        <w:gridCol w:w="2507"/>
+      </w:tblGrid>
+      <w:tr>
+        <w:trPr>
+          <w:trHeight w:val="1543"/>
+        </w:trPr>
+        <w:tc>
+          <w:tcPr>
+            <w:tcW w:w="2507" w:type="dxa"/>
+          </w:tcPr>
+          <w:p>
+            <w:pPr>
+              <w:rPr>
+                <w:rFonts w:cstheme="minorHAnsi"/>
+              </w:rPr>
+            </w:pPr>
+          </w:p>
+          <w:p>
+            <w:pPr>
+              <w:rPr>
+                <w:rFonts w:cstheme="minorHAnsi"/>
+              </w:rPr>
+            </w:pPr>
+          </w:p>
+          <w:p>
+            <w:pPr>
+              <w:jc w:val="center"/>
+              <w:rPr>
+                <w:rFonts w:cstheme="minorHAnsi"/>
+              </w:rPr>
+            </w:pPr>
+            <w:r>
+              <w:rPr>
+                <w:rFonts w:cstheme="minorHAnsi"/>
+                <w:noProof/>
+              </w:rPr>
+              <w:pict>
+                <v:shape id="_x0000_s1055" type="#_x0000_t32" style="position:absolute;left:0;text-align:left;margin-left:106.45pt;margin-top:11.7pt;width:23.75pt;height:0;flip:x;z-index:251678720" o:connectortype="straight">
+                  <v:stroke endarrow="block"/>
+                </v:shape>
+              </w:pict>
+            </w:r>
+            <w:r>
+              <w:rPr>
+                <w:rFonts w:cstheme="minorHAnsi"/>
+                <w:noProof/>
+              </w:rPr>
+              <w:pict>
+                <v:shape id="_x0000_s1052" type="#_x0000_t32" style="position:absolute;left:0;text-align:left;margin-left:106.45pt;margin-top:2.6pt;width:23.75pt;height:0;z-index:251677696" o:connectortype="straight">
+                  <v:stroke endarrow="block"/>
+                </v:shape>
+              </w:pict>
+            </w:r>
+            <w:r>
+              <w:rPr>
+                <w:rFonts w:cstheme="minorHAnsi"/>
+              </w:rPr>
+              <w:t>Execution Engine</w:t>
+            </w:r>
+          </w:p>
+        </w:tc>
+        <w:tc>
+          <w:tcPr>
+            <w:tcW w:w="2507" w:type="dxa"/>
+          </w:tcPr>
+          <w:p>
+            <w:pPr>
+              <w:rPr>
+                <w:rFonts w:cstheme="minorHAnsi"/>
+              </w:rPr>
+            </w:pPr>
+          </w:p>
+          <w:p>
+            <w:pPr>
+              <w:rPr>
+                <w:rFonts w:cstheme="minorHAnsi"/>
+              </w:rPr>
+            </w:pPr>
+          </w:p>
+          <w:p>
+            <w:pPr>
+              <w:jc w:val="center"/>
+              <w:rPr>
+                <w:rFonts w:cstheme="minorHAnsi"/>
+              </w:rPr>
+            </w:pPr>
+            <w:r>
+              <w:rPr>
+                <w:rFonts w:cstheme="minorHAnsi"/>
+                <w:noProof/>
+              </w:rPr>
+              <w:pict>
+                <v:shape id="_x0000_s1056" type="#_x0000_t32" style="position:absolute;left:0;text-align:left;margin-left:107.75pt;margin-top:7.5pt;width:23.75pt;height:.05pt;flip:x;z-index:251679744" o:connectortype="straight">
+                  <v:stroke endarrow="block"/>
+                </v:shape>
+              </w:pict>
+            </w:r>
+            <w:r>
+              <w:rPr>
+                <w:rFonts w:cstheme="minorHAnsi"/>
+              </w:rPr>
+              <w:t>Java Native Interface</w:t>
+            </w:r>
+          </w:p>
+          <w:p>
+            <w:pPr>
+              <w:jc w:val="center"/>
+              <w:rPr>
+                <w:rFonts w:cstheme="minorHAnsi"/>
+              </w:rPr>
+            </w:pPr>
+            <w:r>
+              <w:rPr>
+                <w:rFonts w:cstheme="minorHAnsi"/>
+              </w:rPr>
+              <w:t>(JNI)</w:t>
+            </w:r>
+          </w:p>
+        </w:tc>
+        <w:tc>
+          <w:tcPr>
+            <w:tcW w:w="2507" w:type="dxa"/>
+          </w:tcPr>
+          <w:p>
+            <w:pPr>
+              <w:rPr>
+                <w:rFonts w:cstheme="minorHAnsi"/>
+              </w:rPr>
+            </w:pPr>
+          </w:p>
+          <w:p>
+            <w:pPr>
+              <w:rPr>
+                <w:rFonts w:cstheme="minorHAnsi"/>
+              </w:rPr>
+            </w:pPr>
+          </w:p>
+          <w:p>
+            <w:pPr>
+              <w:jc w:val="center"/>
+              <w:rPr>
+                <w:rFonts w:cstheme="minorHAnsi"/>
+              </w:rPr>
+            </w:pPr>
+            <w:r>
+              <w:rPr>
+                <w:rFonts w:cstheme="minorHAnsi"/>
+              </w:rPr>
+              <w:t xml:space="preserve">  Native Method library</w:t>
+            </w:r>
+          </w:p>
+        </w:tc>
+      </w:tr>
+    </w:tbl>
+    <w:p>
+      <w:pPr>
+        <w:spacing w:after="0"/>
+        <w:rPr>
+          <w:rFonts w:cstheme="minorHAnsi"/>
+        </w:rPr>
+      </w:pPr>
+    </w:p>
+    <w:p>
+      <w:pPr>
+        <w:spacing w:after="0"/>
+        <w:rPr>
+          <w:rFonts w:cstheme="minorHAnsi"/>
+          <w:b/>
+          <w:sz w:val="28"/>
+          <w:szCs w:val="28"/>
+        </w:rPr>
+      </w:pPr>
+      <w:r>
+        <w:rPr>
+          <w:rFonts w:cstheme="minorHAnsi"/>
+          <w:b/>
+          <w:sz w:val="28"/>
+          <w:szCs w:val="28"/>
+        </w:rPr>
+        <w:t>Complete JVM Architecture</w:t>
+      </w:r>
+    </w:p>
+    <w:p>
+      <w:pPr>
+        <w:spacing w:after="0"/>
+        <w:rPr>
+          <w:rFonts w:cstheme="minorHAnsi"/>
+          <w:b/>
+          <w:sz w:val="28"/>
+          <w:szCs w:val="28"/>
+        </w:rPr>
+      </w:pPr>
+    </w:p>
+    <w:p>
+      <w:pPr>
+        <w:spacing w:after="0"/>
+        <w:rPr>
+          <w:rFonts w:cstheme="minorHAnsi"/>
+          <w:b/>
+          <w:sz w:val="28"/>
+          <w:szCs w:val="28"/>
+        </w:rPr>
+      </w:pPr>
+      <w:r>
+        <w:rPr>
+          <w:rFonts w:cstheme="minorHAnsi"/>
+          <w:b/>
+          <w:noProof/>
+          <w:sz w:val="28"/>
+          <w:szCs w:val="28"/>
+        </w:rPr>
+        <w:drawing>
+          <wp:inline distT="0" distB="0" distL="0" distR="0">
+            <wp:extent cx="6763490" cy="5518226"/>
+            <wp:effectExtent l="19050" t="0" r="0" b="0"/>
+            <wp:docPr id="9" name="Picture 8" descr="JVM-Architecture.png"/>
+            <wp:cNvGraphicFramePr>
+              <a:graphicFrameLocks xmlns:a="http://schemas.openxmlformats.org/drawingml/2006/main" noChangeAspect="1"/>
+            </wp:cNvGraphicFramePr>
+            <a:graphic xmlns:a="http://schemas.openxmlformats.org/drawingml/2006/main">
+              <a:graphicData uri="http://schemas.openxmlformats.org/drawingml/2006/picture">
+                <pic:pic xmlns:pic="http://schemas.openxmlformats.org/drawingml/2006/picture">
+                  <pic:nvPicPr>
+                    <pic:cNvPr id="0" name="JVM-Architecture.png"/>
+                    <pic:cNvPicPr/>
+                  </pic:nvPicPr>
+                  <pic:blipFill>
+                    <a:blip r:embed="rId9"/>
+                    <a:stretch>
+                      <a:fillRect/>
+                    </a:stretch>
+                  </pic:blipFill>
+                  <pic:spPr>
+                    <a:xfrm>
+                      <a:off x="0" y="0"/>
+                      <a:ext cx="6767736" cy="5521690"/>
+                    </a:xfrm>
+                    <a:prstGeom prst="rect">
+                      <a:avLst/>
+                    </a:prstGeom>
+                  </pic:spPr>
+                </pic:pic>
+              </a:graphicData>
+            </a:graphic>
+          </wp:inline>
+        </w:drawing>
+      </w:r>
+    </w:p>
+    <w:p>
+      <w:pPr>
+        <w:spacing w:after="0"/>
+        <w:rPr>
+          <w:rFonts w:cstheme="minorHAnsi"/>
+        </w:rPr>
       </w:pPr>
     </w:p>
     <w:sectPr>
@@ -2070,6 +5823,32 @@
       <w:sz w:val="16"/>
       <w:szCs w:val="16"/>
     </w:rPr>
+  </w:style>
+  <w:style w:type="table" w:styleId="TableGrid">
+    <w:name w:val="Table Grid"/>
+    <w:basedOn w:val="TableNormal"/>
+    <w:uiPriority w:val="59"/>
+    <w:rsid w:val="00E02AED"/>
+    <w:pPr>
+      <w:spacing w:after="0" w:line="240" w:lineRule="auto"/>
+    </w:pPr>
+    <w:tblPr>
+      <w:tblInd w:w="0" w:type="dxa"/>
+      <w:tblBorders>
+        <w:top w:val="single" w:sz="4" w:space="0" w:color="000000" w:themeColor="text1"/>
+        <w:left w:val="single" w:sz="4" w:space="0" w:color="000000" w:themeColor="text1"/>
+        <w:bottom w:val="single" w:sz="4" w:space="0" w:color="000000" w:themeColor="text1"/>
+        <w:right w:val="single" w:sz="4" w:space="0" w:color="000000" w:themeColor="text1"/>
+        <w:insideH w:val="single" w:sz="4" w:space="0" w:color="000000" w:themeColor="text1"/>
+        <w:insideV w:val="single" w:sz="4" w:space="0" w:color="000000" w:themeColor="text1"/>
+      </w:tblBorders>
+      <w:tblCellMar>
+        <w:top w:w="0" w:type="dxa"/>
+        <w:left w:w="108" w:type="dxa"/>
+        <w:bottom w:w="0" w:type="dxa"/>
+        <w:right w:w="108" w:type="dxa"/>
+      </w:tblCellMar>
+    </w:tblPr>
   </w:style>
 </w:styles>
 </file>

</xml_diff>